<commit_message>
Added custom bottom-button profile functionality
</commit_message>
<xml_diff>
--- a/What is ClarityBots.docx
+++ b/What is ClarityBots.docx
@@ -34,9 +34,18 @@
           <w:rFonts w:ascii="Times New Roman" w:eastAsia="Times New Roman" w:hAnsi="Times New Roman" w:cs="Times New Roman"/>
           <w:noProof/>
           <w:kern w:val="0"/>
+          <w14:ligatures w14:val="none"/>
+        </w:rPr>
+      </w:r>
+      <w:r>
+        <w:rPr>
+          <w:rFonts w:ascii="Times New Roman" w:eastAsia="Times New Roman" w:hAnsi="Times New Roman" w:cs="Times New Roman"/>
+          <w:noProof/>
+          <w:kern w:val="0"/>
+          <w14:ligatures w14:val="none"/>
         </w:rPr>
         <w:pict w14:anchorId="1E309E65">
-          <v:rect id="_x0000_i1032" alt="" style="width:468pt;height:.05pt;mso-width-percent:0;mso-height-percent:0;mso-width-percent:0;mso-height-percent:0" o:hralign="center" o:hrstd="t" o:hr="t" fillcolor="#a0a0a0" stroked="f"/>
+          <v:rect id="_x0000_i1025" alt="" style="width:468pt;height:.05pt;mso-width-percent:0;mso-height-percent:0;mso-width-percent:0;mso-height-percent:0" o:hralign="center" o:hrstd="t" o:hr="t" fillcolor="#a0a0a0" stroked="f"/>
         </w:pict>
       </w:r>
     </w:p>
@@ -111,9 +120,18 @@
           <w:rFonts w:ascii="Times New Roman" w:eastAsia="Times New Roman" w:hAnsi="Times New Roman" w:cs="Times New Roman"/>
           <w:noProof/>
           <w:kern w:val="0"/>
+          <w14:ligatures w14:val="none"/>
+        </w:rPr>
+      </w:r>
+      <w:r>
+        <w:rPr>
+          <w:rFonts w:ascii="Times New Roman" w:eastAsia="Times New Roman" w:hAnsi="Times New Roman" w:cs="Times New Roman"/>
+          <w:noProof/>
+          <w:kern w:val="0"/>
+          <w14:ligatures w14:val="none"/>
         </w:rPr>
         <w:pict w14:anchorId="4A3955F1">
-          <v:rect id="_x0000_i1031" alt="" style="width:468pt;height:.05pt;mso-width-percent:0;mso-height-percent:0;mso-width-percent:0;mso-height-percent:0" o:hralign="center" o:hrstd="t" o:hr="t" fillcolor="#a0a0a0" stroked="f"/>
+          <v:rect id="_x0000_i1026" alt="" style="width:468pt;height:.05pt;mso-width-percent:0;mso-height-percent:0;mso-width-percent:0;mso-height-percent:0" o:hralign="center" o:hrstd="t" o:hr="t" fillcolor="#a0a0a0" stroked="f"/>
         </w:pict>
       </w:r>
     </w:p>
@@ -330,7 +348,23 @@
           <w:kern w:val="0"/>
           <w14:ligatures w14:val="none"/>
         </w:rPr>
-        <w:t>Enhances the IDS™ (Identify, Discuss, Solve) process by providing structured frameworks and prompts. It aids teams in effectively addressing issues, fostering a culture of problem-solving and continuous improvement.</w:t>
+        <w:t xml:space="preserve">Enhances the IDS™ (Identify, Discuss, Solve) process by providing structured frameworks and prompts. It </w:t>
+      </w:r>
+      <w:r>
+        <w:rPr>
+          <w:rFonts w:ascii="Times New Roman" w:eastAsia="Times New Roman" w:hAnsi="Times New Roman" w:cs="Times New Roman"/>
+          <w:kern w:val="0"/>
+          <w14:ligatures w14:val="none"/>
+        </w:rPr>
+        <w:t>help</w:t>
+      </w:r>
+      <w:r>
+        <w:rPr>
+          <w:rFonts w:ascii="Times New Roman" w:eastAsia="Times New Roman" w:hAnsi="Times New Roman" w:cs="Times New Roman"/>
+          <w:kern w:val="0"/>
+          <w14:ligatures w14:val="none"/>
+        </w:rPr>
+        <w:t>s teams effectively address issues, fostering a culture of problem-solving and continuous improvement.</w:t>
       </w:r>
     </w:p>
     <w:p>
@@ -511,9 +545,18 @@
           <w:rFonts w:ascii="Times New Roman" w:eastAsia="Times New Roman" w:hAnsi="Times New Roman" w:cs="Times New Roman"/>
           <w:noProof/>
           <w:kern w:val="0"/>
+          <w14:ligatures w14:val="none"/>
+        </w:rPr>
+      </w:r>
+      <w:r>
+        <w:rPr>
+          <w:rFonts w:ascii="Times New Roman" w:eastAsia="Times New Roman" w:hAnsi="Times New Roman" w:cs="Times New Roman"/>
+          <w:noProof/>
+          <w:kern w:val="0"/>
+          <w14:ligatures w14:val="none"/>
         </w:rPr>
         <w:pict w14:anchorId="14A2E2CF">
-          <v:rect id="_x0000_i1030" alt="" style="width:468pt;height:.05pt;mso-width-percent:0;mso-height-percent:0;mso-width-percent:0;mso-height-percent:0" o:hralign="center" o:hrstd="t" o:hr="t" fillcolor="#a0a0a0" stroked="f"/>
+          <v:rect id="_x0000_i1027" alt="" style="width:468pt;height:.05pt;mso-width-percent:0;mso-height-percent:0;mso-width-percent:0;mso-height-percent:0" o:hralign="center" o:hrstd="t" o:hr="t" fillcolor="#a0a0a0" stroked="f"/>
         </w:pict>
       </w:r>
     </w:p>
@@ -770,9 +813,18 @@
           <w:rFonts w:ascii="Times New Roman" w:eastAsia="Times New Roman" w:hAnsi="Times New Roman" w:cs="Times New Roman"/>
           <w:noProof/>
           <w:kern w:val="0"/>
+          <w14:ligatures w14:val="none"/>
+        </w:rPr>
+      </w:r>
+      <w:r>
+        <w:rPr>
+          <w:rFonts w:ascii="Times New Roman" w:eastAsia="Times New Roman" w:hAnsi="Times New Roman" w:cs="Times New Roman"/>
+          <w:noProof/>
+          <w:kern w:val="0"/>
+          <w14:ligatures w14:val="none"/>
         </w:rPr>
         <w:pict w14:anchorId="47E3D406">
-          <v:rect id="_x0000_i1029" alt="" style="width:468pt;height:.05pt;mso-width-percent:0;mso-height-percent:0;mso-width-percent:0;mso-height-percent:0" o:hralign="center" o:hrstd="t" o:hr="t" fillcolor="#a0a0a0" stroked="f"/>
+          <v:rect id="_x0000_i1028" alt="" style="width:468pt;height:.05pt;mso-width-percent:0;mso-height-percent:0;mso-width-percent:0;mso-height-percent:0" o:hralign="center" o:hrstd="t" o:hr="t" fillcolor="#a0a0a0" stroked="f"/>
         </w:pict>
       </w:r>
     </w:p>
@@ -913,9 +965,18 @@
           <w:rFonts w:ascii="Times New Roman" w:eastAsia="Times New Roman" w:hAnsi="Times New Roman" w:cs="Times New Roman"/>
           <w:noProof/>
           <w:kern w:val="0"/>
+          <w14:ligatures w14:val="none"/>
+        </w:rPr>
+      </w:r>
+      <w:r>
+        <w:rPr>
+          <w:rFonts w:ascii="Times New Roman" w:eastAsia="Times New Roman" w:hAnsi="Times New Roman" w:cs="Times New Roman"/>
+          <w:noProof/>
+          <w:kern w:val="0"/>
+          <w14:ligatures w14:val="none"/>
         </w:rPr>
         <w:pict w14:anchorId="732016FC">
-          <v:rect id="_x0000_i1028" alt="" style="width:468pt;height:.05pt;mso-width-percent:0;mso-height-percent:0;mso-width-percent:0;mso-height-percent:0" o:hralign="center" o:hrstd="t" o:hr="t" fillcolor="#a0a0a0" stroked="f"/>
+          <v:rect id="_x0000_i1033" alt="" style="width:468pt;height:.05pt;mso-width-percent:0;mso-height-percent:0;mso-width-percent:0;mso-height-percent:0" o:hralign="center" o:hrstd="t" o:hr="t" fillcolor="#a0a0a0" stroked="f"/>
         </w:pict>
       </w:r>
     </w:p>
@@ -1600,9 +1661,18 @@
           <w:rFonts w:ascii="Times New Roman" w:eastAsia="Times New Roman" w:hAnsi="Times New Roman" w:cs="Times New Roman"/>
           <w:noProof/>
           <w:kern w:val="0"/>
+          <w14:ligatures w14:val="none"/>
+        </w:rPr>
+      </w:r>
+      <w:r>
+        <w:rPr>
+          <w:rFonts w:ascii="Times New Roman" w:eastAsia="Times New Roman" w:hAnsi="Times New Roman" w:cs="Times New Roman"/>
+          <w:noProof/>
+          <w:kern w:val="0"/>
+          <w14:ligatures w14:val="none"/>
         </w:rPr>
         <w:pict w14:anchorId="311EAC65">
-          <v:rect id="_x0000_i1027" alt="" style="width:468pt;height:.05pt;mso-width-percent:0;mso-height-percent:0;mso-width-percent:0;mso-height-percent:0" o:hralign="center" o:hrstd="t" o:hr="t" fillcolor="#a0a0a0" stroked="f"/>
+          <v:rect id="_x0000_i1034" alt="" style="width:468pt;height:.05pt;mso-width-percent:0;mso-height-percent:0;mso-width-percent:0;mso-height-percent:0" o:hralign="center" o:hrstd="t" o:hr="t" fillcolor="#a0a0a0" stroked="f"/>
         </w:pict>
       </w:r>
     </w:p>
@@ -2480,10 +2550,19 @@
           <w:rFonts w:ascii="Times New Roman" w:eastAsia="Times New Roman" w:hAnsi="Times New Roman" w:cs="Times New Roman"/>
           <w:noProof/>
           <w:kern w:val="0"/>
+          <w14:ligatures w14:val="none"/>
         </w:rPr>
         <w:lastRenderedPageBreak/>
+      </w:r>
+      <w:r>
+        <w:rPr>
+          <w:rFonts w:ascii="Times New Roman" w:eastAsia="Times New Roman" w:hAnsi="Times New Roman" w:cs="Times New Roman"/>
+          <w:noProof/>
+          <w:kern w:val="0"/>
+          <w14:ligatures w14:val="none"/>
+        </w:rPr>
         <w:pict w14:anchorId="00C87949">
-          <v:rect id="_x0000_i1026" alt="" style="width:468pt;height:.05pt;mso-width-percent:0;mso-height-percent:0;mso-width-percent:0;mso-height-percent:0" o:hralign="center" o:hrstd="t" o:hr="t" fillcolor="#a0a0a0" stroked="f"/>
+          <v:rect id="_x0000_i1035" alt="" style="width:468pt;height:.05pt;mso-width-percent:0;mso-height-percent:0;mso-width-percent:0;mso-height-percent:0" o:hralign="center" o:hrstd="t" o:hr="t" fillcolor="#a0a0a0" stroked="f"/>
         </w:pict>
       </w:r>
     </w:p>
@@ -2608,9 +2687,18 @@
           <w:rFonts w:ascii="Times New Roman" w:eastAsia="Times New Roman" w:hAnsi="Times New Roman" w:cs="Times New Roman"/>
           <w:noProof/>
           <w:kern w:val="0"/>
+          <w14:ligatures w14:val="none"/>
+        </w:rPr>
+      </w:r>
+      <w:r>
+        <w:rPr>
+          <w:rFonts w:ascii="Times New Roman" w:eastAsia="Times New Roman" w:hAnsi="Times New Roman" w:cs="Times New Roman"/>
+          <w:noProof/>
+          <w:kern w:val="0"/>
+          <w14:ligatures w14:val="none"/>
         </w:rPr>
         <w:pict w14:anchorId="25E189C9">
-          <v:rect id="_x0000_i1025" alt="" style="width:468pt;height:.05pt;mso-width-percent:0;mso-height-percent:0;mso-width-percent:0;mso-height-percent:0" o:hralign="center" o:hrstd="t" o:hr="t" fillcolor="#a0a0a0" stroked="f"/>
+          <v:rect id="_x0000_i1036" alt="" style="width:468pt;height:.05pt;mso-width-percent:0;mso-height-percent:0;mso-width-percent:0;mso-height-percent:0" o:hralign="center" o:hrstd="t" o:hr="t" fillcolor="#a0a0a0" stroked="f"/>
         </w:pict>
       </w:r>
     </w:p>
@@ -2737,6 +2825,1071 @@
     <w:p>
       <w:r>
         <w:br w:type="page"/>
+      </w:r>
+    </w:p>
+    <w:p>
+      <w:pPr>
+        <w:spacing w:before="100" w:beforeAutospacing="1" w:after="100" w:afterAutospacing="1" w:line="240" w:lineRule="auto"/>
+        <w:rPr>
+          <w:rFonts w:ascii="Times New Roman" w:eastAsia="Times New Roman" w:hAnsi="Times New Roman" w:cs="Times New Roman"/>
+          <w:kern w:val="0"/>
+          <w14:ligatures w14:val="none"/>
+        </w:rPr>
+      </w:pPr>
+      <w:r>
+        <w:rPr>
+          <w:rFonts w:ascii="Times New Roman" w:eastAsia="Times New Roman" w:hAnsi="Times New Roman" w:cs="Times New Roman"/>
+          <w:b/>
+          <w:bCs/>
+          <w:kern w:val="0"/>
+          <w14:ligatures w14:val="none"/>
+        </w:rPr>
+        <w:lastRenderedPageBreak/>
+        <w:t xml:space="preserve">Scorecard Ownership Guide: How to Lead Your Number Like </w:t>
+      </w:r>
+      <w:proofErr w:type="gramStart"/>
+      <w:r>
+        <w:rPr>
+          <w:rFonts w:ascii="Times New Roman" w:eastAsia="Times New Roman" w:hAnsi="Times New Roman" w:cs="Times New Roman"/>
+          <w:b/>
+          <w:bCs/>
+          <w:kern w:val="0"/>
+          <w14:ligatures w14:val="none"/>
+        </w:rPr>
+        <w:t>a</w:t>
+      </w:r>
+      <w:proofErr w:type="gramEnd"/>
+      <w:r>
+        <w:rPr>
+          <w:rFonts w:ascii="Times New Roman" w:eastAsia="Times New Roman" w:hAnsi="Times New Roman" w:cs="Times New Roman"/>
+          <w:b/>
+          <w:bCs/>
+          <w:kern w:val="0"/>
+          <w14:ligatures w14:val="none"/>
+        </w:rPr>
+        <w:t xml:space="preserve"> Pro</w:t>
+      </w:r>
+    </w:p>
+    <w:p>
+      <w:pPr>
+        <w:spacing w:after="0" w:line="240" w:lineRule="auto"/>
+        <w:rPr>
+          <w:rFonts w:ascii="Times New Roman" w:eastAsia="Times New Roman" w:hAnsi="Times New Roman" w:cs="Times New Roman"/>
+          <w:kern w:val="0"/>
+          <w14:ligatures w14:val="none"/>
+        </w:rPr>
+      </w:pPr>
+      <w:r>
+        <w:rPr>
+          <w:rFonts w:ascii="Times New Roman" w:eastAsia="Times New Roman" w:hAnsi="Times New Roman" w:cs="Times New Roman"/>
+          <w:noProof/>
+          <w:kern w:val="0"/>
+          <w14:ligatures w14:val="none"/>
+        </w:rPr>
+      </w:r>
+      <w:r>
+        <w:rPr>
+          <w:rFonts w:ascii="Times New Roman" w:eastAsia="Times New Roman" w:hAnsi="Times New Roman" w:cs="Times New Roman"/>
+          <w:noProof/>
+          <w:kern w:val="0"/>
+          <w14:ligatures w14:val="none"/>
+        </w:rPr>
+        <w:pict w14:anchorId="29E68A0B">
+          <v:rect id="_x0000_i1041" alt="" style="width:468pt;height:.05pt;mso-width-percent:0;mso-height-percent:0;mso-width-percent:0;mso-height-percent:0" o:hralign="center" o:hrstd="t" o:hr="t" fillcolor="#a0a0a0" stroked="f"/>
+        </w:pict>
+      </w:r>
+    </w:p>
+    <w:p>
+      <w:pPr>
+        <w:spacing w:before="100" w:beforeAutospacing="1" w:after="100" w:afterAutospacing="1" w:line="240" w:lineRule="auto"/>
+        <w:outlineLvl w:val="2"/>
+        <w:rPr>
+          <w:rFonts w:ascii="Times New Roman" w:eastAsia="Times New Roman" w:hAnsi="Times New Roman" w:cs="Times New Roman"/>
+          <w:b/>
+          <w:bCs/>
+          <w:kern w:val="0"/>
+          <w:sz w:val="27"/>
+          <w:szCs w:val="27"/>
+          <w14:ligatures w14:val="none"/>
+        </w:rPr>
+      </w:pPr>
+      <w:r>
+        <w:rPr>
+          <w:rFonts w:ascii="Times New Roman" w:eastAsia="Times New Roman" w:hAnsi="Times New Roman" w:cs="Times New Roman"/>
+          <w:b/>
+          <w:bCs/>
+          <w:kern w:val="0"/>
+          <w:sz w:val="27"/>
+          <w:szCs w:val="27"/>
+          <w14:ligatures w14:val="none"/>
+        </w:rPr>
+        <w:t>What It Means to Own Your Number</w:t>
+      </w:r>
+    </w:p>
+    <w:p>
+      <w:pPr>
+        <w:spacing w:before="100" w:beforeAutospacing="1" w:after="100" w:afterAutospacing="1" w:line="240" w:lineRule="auto"/>
+        <w:rPr>
+          <w:rFonts w:ascii="Times New Roman" w:eastAsia="Times New Roman" w:hAnsi="Times New Roman" w:cs="Times New Roman"/>
+          <w:kern w:val="0"/>
+          <w14:ligatures w14:val="none"/>
+        </w:rPr>
+      </w:pPr>
+      <w:r>
+        <w:rPr>
+          <w:rFonts w:ascii="Times New Roman" w:eastAsia="Times New Roman" w:hAnsi="Times New Roman" w:cs="Times New Roman"/>
+          <w:kern w:val="0"/>
+          <w14:ligatures w14:val="none"/>
+        </w:rPr>
+        <w:t>Owning your number means you don’t just report it — you take full responsibility for driving it. Every week, your role is to:</w:t>
+      </w:r>
+    </w:p>
+    <w:p>
+      <w:pPr>
+        <w:numPr>
+          <w:ilvl w:val="0"/>
+          <w:numId w:val="4"/>
+        </w:numPr>
+        <w:spacing w:before="100" w:beforeAutospacing="1" w:after="100" w:afterAutospacing="1" w:line="240" w:lineRule="auto"/>
+        <w:rPr>
+          <w:rFonts w:ascii="Times New Roman" w:eastAsia="Times New Roman" w:hAnsi="Times New Roman" w:cs="Times New Roman"/>
+          <w:kern w:val="0"/>
+          <w14:ligatures w14:val="none"/>
+        </w:rPr>
+      </w:pPr>
+      <w:r>
+        <w:rPr>
+          <w:rFonts w:ascii="Times New Roman" w:eastAsia="Times New Roman" w:hAnsi="Times New Roman" w:cs="Times New Roman"/>
+          <w:b/>
+          <w:bCs/>
+          <w:kern w:val="0"/>
+          <w14:ligatures w14:val="none"/>
+        </w:rPr>
+        <w:t>Track it</w:t>
+      </w:r>
+      <w:r>
+        <w:rPr>
+          <w:rFonts w:ascii="Times New Roman" w:eastAsia="Times New Roman" w:hAnsi="Times New Roman" w:cs="Times New Roman"/>
+          <w:kern w:val="0"/>
+          <w14:ligatures w14:val="none"/>
+        </w:rPr>
+        <w:t xml:space="preserve"> proactively and accurately</w:t>
+      </w:r>
+    </w:p>
+    <w:p>
+      <w:pPr>
+        <w:numPr>
+          <w:ilvl w:val="0"/>
+          <w:numId w:val="4"/>
+        </w:numPr>
+        <w:spacing w:before="100" w:beforeAutospacing="1" w:after="100" w:afterAutospacing="1" w:line="240" w:lineRule="auto"/>
+        <w:rPr>
+          <w:rFonts w:ascii="Times New Roman" w:eastAsia="Times New Roman" w:hAnsi="Times New Roman" w:cs="Times New Roman"/>
+          <w:kern w:val="0"/>
+          <w14:ligatures w14:val="none"/>
+        </w:rPr>
+      </w:pPr>
+      <w:r>
+        <w:rPr>
+          <w:rFonts w:ascii="Times New Roman" w:eastAsia="Times New Roman" w:hAnsi="Times New Roman" w:cs="Times New Roman"/>
+          <w:b/>
+          <w:bCs/>
+          <w:kern w:val="0"/>
+          <w14:ligatures w14:val="none"/>
+        </w:rPr>
+        <w:t>Understand</w:t>
+      </w:r>
+      <w:r>
+        <w:rPr>
+          <w:rFonts w:ascii="Times New Roman" w:eastAsia="Times New Roman" w:hAnsi="Times New Roman" w:cs="Times New Roman"/>
+          <w:kern w:val="0"/>
+          <w14:ligatures w14:val="none"/>
+        </w:rPr>
+        <w:t xml:space="preserve"> what's moving it (or not)</w:t>
+      </w:r>
+    </w:p>
+    <w:p>
+      <w:pPr>
+        <w:numPr>
+          <w:ilvl w:val="0"/>
+          <w:numId w:val="4"/>
+        </w:numPr>
+        <w:spacing w:before="100" w:beforeAutospacing="1" w:after="100" w:afterAutospacing="1" w:line="240" w:lineRule="auto"/>
+        <w:rPr>
+          <w:rFonts w:ascii="Times New Roman" w:eastAsia="Times New Roman" w:hAnsi="Times New Roman" w:cs="Times New Roman"/>
+          <w:kern w:val="0"/>
+          <w14:ligatures w14:val="none"/>
+        </w:rPr>
+      </w:pPr>
+      <w:r>
+        <w:rPr>
+          <w:rFonts w:ascii="Times New Roman" w:eastAsia="Times New Roman" w:hAnsi="Times New Roman" w:cs="Times New Roman"/>
+          <w:b/>
+          <w:bCs/>
+          <w:kern w:val="0"/>
+          <w14:ligatures w14:val="none"/>
+        </w:rPr>
+        <w:t>Course-correct</w:t>
+      </w:r>
+      <w:r>
+        <w:rPr>
+          <w:rFonts w:ascii="Times New Roman" w:eastAsia="Times New Roman" w:hAnsi="Times New Roman" w:cs="Times New Roman"/>
+          <w:kern w:val="0"/>
+          <w14:ligatures w14:val="none"/>
+        </w:rPr>
+        <w:t xml:space="preserve"> when it falls off</w:t>
+      </w:r>
+    </w:p>
+    <w:p>
+      <w:pPr>
+        <w:numPr>
+          <w:ilvl w:val="0"/>
+          <w:numId w:val="4"/>
+        </w:numPr>
+        <w:spacing w:before="100" w:beforeAutospacing="1" w:after="100" w:afterAutospacing="1" w:line="240" w:lineRule="auto"/>
+        <w:rPr>
+          <w:rFonts w:ascii="Times New Roman" w:eastAsia="Times New Roman" w:hAnsi="Times New Roman" w:cs="Times New Roman"/>
+          <w:kern w:val="0"/>
+          <w14:ligatures w14:val="none"/>
+        </w:rPr>
+      </w:pPr>
+      <w:r>
+        <w:rPr>
+          <w:rFonts w:ascii="Times New Roman" w:eastAsia="Times New Roman" w:hAnsi="Times New Roman" w:cs="Times New Roman"/>
+          <w:b/>
+          <w:bCs/>
+          <w:kern w:val="0"/>
+          <w14:ligatures w14:val="none"/>
+        </w:rPr>
+        <w:t>Raise the flag</w:t>
+      </w:r>
+      <w:r>
+        <w:rPr>
+          <w:rFonts w:ascii="Times New Roman" w:eastAsia="Times New Roman" w:hAnsi="Times New Roman" w:cs="Times New Roman"/>
+          <w:kern w:val="0"/>
+          <w14:ligatures w14:val="none"/>
+        </w:rPr>
+        <w:t xml:space="preserve"> early when help is needed</w:t>
+      </w:r>
+    </w:p>
+    <w:p>
+      <w:pPr>
+        <w:spacing w:after="0" w:line="240" w:lineRule="auto"/>
+        <w:rPr>
+          <w:rFonts w:ascii="Times New Roman" w:eastAsia="Times New Roman" w:hAnsi="Times New Roman" w:cs="Times New Roman"/>
+          <w:kern w:val="0"/>
+          <w14:ligatures w14:val="none"/>
+        </w:rPr>
+      </w:pPr>
+      <w:r>
+        <w:rPr>
+          <w:rFonts w:ascii="Times New Roman" w:eastAsia="Times New Roman" w:hAnsi="Times New Roman" w:cs="Times New Roman"/>
+          <w:noProof/>
+          <w:kern w:val="0"/>
+          <w14:ligatures w14:val="none"/>
+        </w:rPr>
+      </w:r>
+      <w:r>
+        <w:rPr>
+          <w:rFonts w:ascii="Times New Roman" w:eastAsia="Times New Roman" w:hAnsi="Times New Roman" w:cs="Times New Roman"/>
+          <w:noProof/>
+          <w:kern w:val="0"/>
+          <w14:ligatures w14:val="none"/>
+        </w:rPr>
+        <w:pict w14:anchorId="0C4A9028">
+          <v:rect id="_x0000_i1042" alt="" style="width:468pt;height:.05pt;mso-width-percent:0;mso-height-percent:0;mso-width-percent:0;mso-height-percent:0" o:hralign="center" o:hrstd="t" o:hr="t" fillcolor="#a0a0a0" stroked="f"/>
+        </w:pict>
+      </w:r>
+    </w:p>
+    <w:p>
+      <w:pPr>
+        <w:spacing w:before="100" w:beforeAutospacing="1" w:after="100" w:afterAutospacing="1" w:line="240" w:lineRule="auto"/>
+        <w:outlineLvl w:val="2"/>
+        <w:rPr>
+          <w:rFonts w:ascii="Times New Roman" w:eastAsia="Times New Roman" w:hAnsi="Times New Roman" w:cs="Times New Roman"/>
+          <w:b/>
+          <w:bCs/>
+          <w:kern w:val="0"/>
+          <w:sz w:val="27"/>
+          <w:szCs w:val="27"/>
+          <w14:ligatures w14:val="none"/>
+        </w:rPr>
+      </w:pPr>
+      <w:r>
+        <w:rPr>
+          <w:rFonts w:ascii="Times New Roman" w:eastAsia="Times New Roman" w:hAnsi="Times New Roman" w:cs="Times New Roman"/>
+          <w:b/>
+          <w:bCs/>
+          <w:kern w:val="0"/>
+          <w:sz w:val="27"/>
+          <w:szCs w:val="27"/>
+          <w14:ligatures w14:val="none"/>
+        </w:rPr>
+        <w:t>Weekly Ownership Rhythm</w:t>
+      </w:r>
+    </w:p>
+    <w:p>
+      <w:pPr>
+        <w:spacing w:before="100" w:beforeAutospacing="1" w:after="100" w:afterAutospacing="1" w:line="240" w:lineRule="auto"/>
+        <w:rPr>
+          <w:rFonts w:ascii="Times New Roman" w:eastAsia="Times New Roman" w:hAnsi="Times New Roman" w:cs="Times New Roman"/>
+          <w:kern w:val="0"/>
+          <w14:ligatures w14:val="none"/>
+        </w:rPr>
+      </w:pPr>
+      <w:r>
+        <w:rPr>
+          <w:rFonts w:ascii="Times New Roman" w:eastAsia="Times New Roman" w:hAnsi="Times New Roman" w:cs="Times New Roman"/>
+          <w:b/>
+          <w:bCs/>
+          <w:kern w:val="0"/>
+          <w14:ligatures w14:val="none"/>
+        </w:rPr>
+        <w:t>1. Update Before the Meeting</w:t>
+      </w:r>
+    </w:p>
+    <w:p>
+      <w:pPr>
+        <w:numPr>
+          <w:ilvl w:val="0"/>
+          <w:numId w:val="5"/>
+        </w:numPr>
+        <w:spacing w:before="100" w:beforeAutospacing="1" w:after="100" w:afterAutospacing="1" w:line="240" w:lineRule="auto"/>
+        <w:rPr>
+          <w:rFonts w:ascii="Times New Roman" w:eastAsia="Times New Roman" w:hAnsi="Times New Roman" w:cs="Times New Roman"/>
+          <w:kern w:val="0"/>
+          <w14:ligatures w14:val="none"/>
+        </w:rPr>
+      </w:pPr>
+      <w:r>
+        <w:rPr>
+          <w:rFonts w:ascii="Times New Roman" w:eastAsia="Times New Roman" w:hAnsi="Times New Roman" w:cs="Times New Roman"/>
+          <w:kern w:val="0"/>
+          <w14:ligatures w14:val="none"/>
+        </w:rPr>
+        <w:t>Enter your number by [Insert Day/Time] each week</w:t>
+      </w:r>
+    </w:p>
+    <w:p>
+      <w:pPr>
+        <w:numPr>
+          <w:ilvl w:val="0"/>
+          <w:numId w:val="5"/>
+        </w:numPr>
+        <w:spacing w:before="100" w:beforeAutospacing="1" w:after="100" w:afterAutospacing="1" w:line="240" w:lineRule="auto"/>
+        <w:rPr>
+          <w:rFonts w:ascii="Times New Roman" w:eastAsia="Times New Roman" w:hAnsi="Times New Roman" w:cs="Times New Roman"/>
+          <w:kern w:val="0"/>
+          <w14:ligatures w14:val="none"/>
+        </w:rPr>
+      </w:pPr>
+      <w:r>
+        <w:rPr>
+          <w:rFonts w:ascii="Times New Roman" w:eastAsia="Times New Roman" w:hAnsi="Times New Roman" w:cs="Times New Roman"/>
+          <w:kern w:val="0"/>
+          <w14:ligatures w14:val="none"/>
+        </w:rPr>
+        <w:t>Mark it green if on target, red if off target</w:t>
+      </w:r>
+    </w:p>
+    <w:p>
+      <w:pPr>
+        <w:spacing w:before="100" w:beforeAutospacing="1" w:after="100" w:afterAutospacing="1" w:line="240" w:lineRule="auto"/>
+        <w:rPr>
+          <w:rFonts w:ascii="Times New Roman" w:eastAsia="Times New Roman" w:hAnsi="Times New Roman" w:cs="Times New Roman"/>
+          <w:kern w:val="0"/>
+          <w14:ligatures w14:val="none"/>
+        </w:rPr>
+      </w:pPr>
+      <w:r>
+        <w:rPr>
+          <w:rFonts w:ascii="Times New Roman" w:eastAsia="Times New Roman" w:hAnsi="Times New Roman" w:cs="Times New Roman"/>
+          <w:b/>
+          <w:bCs/>
+          <w:kern w:val="0"/>
+          <w14:ligatures w14:val="none"/>
+        </w:rPr>
+        <w:t>2. Be Ready to Answer:</w:t>
+      </w:r>
+    </w:p>
+    <w:p>
+      <w:pPr>
+        <w:numPr>
+          <w:ilvl w:val="0"/>
+          <w:numId w:val="6"/>
+        </w:numPr>
+        <w:spacing w:before="100" w:beforeAutospacing="1" w:after="100" w:afterAutospacing="1" w:line="240" w:lineRule="auto"/>
+        <w:rPr>
+          <w:rFonts w:ascii="Times New Roman" w:eastAsia="Times New Roman" w:hAnsi="Times New Roman" w:cs="Times New Roman"/>
+          <w:kern w:val="0"/>
+          <w14:ligatures w14:val="none"/>
+        </w:rPr>
+      </w:pPr>
+      <w:r>
+        <w:rPr>
+          <w:rFonts w:ascii="Times New Roman" w:eastAsia="Times New Roman" w:hAnsi="Times New Roman" w:cs="Times New Roman"/>
+          <w:kern w:val="0"/>
+          <w14:ligatures w14:val="none"/>
+        </w:rPr>
+        <w:t xml:space="preserve">Is your number </w:t>
+      </w:r>
+      <w:r>
+        <w:rPr>
+          <w:rFonts w:ascii="Times New Roman" w:eastAsia="Times New Roman" w:hAnsi="Times New Roman" w:cs="Times New Roman"/>
+          <w:b/>
+          <w:bCs/>
+          <w:kern w:val="0"/>
+          <w14:ligatures w14:val="none"/>
+        </w:rPr>
+        <w:t>on or off track</w:t>
+      </w:r>
+      <w:r>
+        <w:rPr>
+          <w:rFonts w:ascii="Times New Roman" w:eastAsia="Times New Roman" w:hAnsi="Times New Roman" w:cs="Times New Roman"/>
+          <w:kern w:val="0"/>
+          <w14:ligatures w14:val="none"/>
+        </w:rPr>
+        <w:t>?</w:t>
+      </w:r>
+    </w:p>
+    <w:p>
+      <w:pPr>
+        <w:numPr>
+          <w:ilvl w:val="0"/>
+          <w:numId w:val="6"/>
+        </w:numPr>
+        <w:spacing w:before="100" w:beforeAutospacing="1" w:after="100" w:afterAutospacing="1" w:line="240" w:lineRule="auto"/>
+        <w:rPr>
+          <w:rFonts w:ascii="Times New Roman" w:eastAsia="Times New Roman" w:hAnsi="Times New Roman" w:cs="Times New Roman"/>
+          <w:kern w:val="0"/>
+          <w14:ligatures w14:val="none"/>
+        </w:rPr>
+      </w:pPr>
+      <w:r>
+        <w:rPr>
+          <w:rFonts w:ascii="Times New Roman" w:eastAsia="Times New Roman" w:hAnsi="Times New Roman" w:cs="Times New Roman"/>
+          <w:kern w:val="0"/>
+          <w14:ligatures w14:val="none"/>
+        </w:rPr>
+        <w:t xml:space="preserve">If off: What’s the </w:t>
+      </w:r>
+      <w:r>
+        <w:rPr>
+          <w:rFonts w:ascii="Times New Roman" w:eastAsia="Times New Roman" w:hAnsi="Times New Roman" w:cs="Times New Roman"/>
+          <w:b/>
+          <w:bCs/>
+          <w:kern w:val="0"/>
+          <w14:ligatures w14:val="none"/>
+        </w:rPr>
+        <w:t>root cause</w:t>
+      </w:r>
+      <w:r>
+        <w:rPr>
+          <w:rFonts w:ascii="Times New Roman" w:eastAsia="Times New Roman" w:hAnsi="Times New Roman" w:cs="Times New Roman"/>
+          <w:kern w:val="0"/>
+          <w14:ligatures w14:val="none"/>
+        </w:rPr>
+        <w:t>?</w:t>
+      </w:r>
+    </w:p>
+    <w:p>
+      <w:pPr>
+        <w:numPr>
+          <w:ilvl w:val="0"/>
+          <w:numId w:val="6"/>
+        </w:numPr>
+        <w:spacing w:before="100" w:beforeAutospacing="1" w:after="100" w:afterAutospacing="1" w:line="240" w:lineRule="auto"/>
+        <w:rPr>
+          <w:rFonts w:ascii="Times New Roman" w:eastAsia="Times New Roman" w:hAnsi="Times New Roman" w:cs="Times New Roman"/>
+          <w:kern w:val="0"/>
+          <w14:ligatures w14:val="none"/>
+        </w:rPr>
+      </w:pPr>
+      <w:r>
+        <w:rPr>
+          <w:rFonts w:ascii="Times New Roman" w:eastAsia="Times New Roman" w:hAnsi="Times New Roman" w:cs="Times New Roman"/>
+          <w:kern w:val="0"/>
+          <w14:ligatures w14:val="none"/>
+        </w:rPr>
+        <w:t xml:space="preserve">What’s your </w:t>
+      </w:r>
+      <w:r>
+        <w:rPr>
+          <w:rFonts w:ascii="Times New Roman" w:eastAsia="Times New Roman" w:hAnsi="Times New Roman" w:cs="Times New Roman"/>
+          <w:b/>
+          <w:bCs/>
+          <w:kern w:val="0"/>
+          <w14:ligatures w14:val="none"/>
+        </w:rPr>
+        <w:t>next move</w:t>
+      </w:r>
+      <w:r>
+        <w:rPr>
+          <w:rFonts w:ascii="Times New Roman" w:eastAsia="Times New Roman" w:hAnsi="Times New Roman" w:cs="Times New Roman"/>
+          <w:kern w:val="0"/>
+          <w14:ligatures w14:val="none"/>
+        </w:rPr>
+        <w:t xml:space="preserve"> to fix it?</w:t>
+      </w:r>
+    </w:p>
+    <w:p>
+      <w:pPr>
+        <w:spacing w:before="100" w:beforeAutospacing="1" w:after="100" w:afterAutospacing="1" w:line="240" w:lineRule="auto"/>
+        <w:rPr>
+          <w:rFonts w:ascii="Times New Roman" w:eastAsia="Times New Roman" w:hAnsi="Times New Roman" w:cs="Times New Roman"/>
+          <w:kern w:val="0"/>
+          <w14:ligatures w14:val="none"/>
+        </w:rPr>
+      </w:pPr>
+      <w:r>
+        <w:rPr>
+          <w:rFonts w:ascii="Times New Roman" w:eastAsia="Times New Roman" w:hAnsi="Times New Roman" w:cs="Times New Roman"/>
+          <w:b/>
+          <w:bCs/>
+          <w:kern w:val="0"/>
+          <w14:ligatures w14:val="none"/>
+        </w:rPr>
+        <w:t xml:space="preserve">3. Red is a Signal, </w:t>
+      </w:r>
+      <w:proofErr w:type="gramStart"/>
+      <w:r>
+        <w:rPr>
+          <w:rFonts w:ascii="Times New Roman" w:eastAsia="Times New Roman" w:hAnsi="Times New Roman" w:cs="Times New Roman"/>
+          <w:b/>
+          <w:bCs/>
+          <w:kern w:val="0"/>
+          <w14:ligatures w14:val="none"/>
+        </w:rPr>
+        <w:t>Not</w:t>
+      </w:r>
+      <w:proofErr w:type="gramEnd"/>
+      <w:r>
+        <w:rPr>
+          <w:rFonts w:ascii="Times New Roman" w:eastAsia="Times New Roman" w:hAnsi="Times New Roman" w:cs="Times New Roman"/>
+          <w:b/>
+          <w:bCs/>
+          <w:kern w:val="0"/>
+          <w14:ligatures w14:val="none"/>
+        </w:rPr>
+        <w:t xml:space="preserve"> a Sin</w:t>
+      </w:r>
+    </w:p>
+    <w:p>
+      <w:pPr>
+        <w:numPr>
+          <w:ilvl w:val="0"/>
+          <w:numId w:val="7"/>
+        </w:numPr>
+        <w:spacing w:before="100" w:beforeAutospacing="1" w:after="100" w:afterAutospacing="1" w:line="240" w:lineRule="auto"/>
+        <w:rPr>
+          <w:rFonts w:ascii="Times New Roman" w:eastAsia="Times New Roman" w:hAnsi="Times New Roman" w:cs="Times New Roman"/>
+          <w:kern w:val="0"/>
+          <w14:ligatures w14:val="none"/>
+        </w:rPr>
+      </w:pPr>
+      <w:r>
+        <w:rPr>
+          <w:rFonts w:ascii="Times New Roman" w:eastAsia="Times New Roman" w:hAnsi="Times New Roman" w:cs="Times New Roman"/>
+          <w:kern w:val="0"/>
+          <w14:ligatures w14:val="none"/>
+        </w:rPr>
+        <w:t>Red = a flag to investigate, not a failure to hide</w:t>
+      </w:r>
+    </w:p>
+    <w:p>
+      <w:pPr>
+        <w:numPr>
+          <w:ilvl w:val="0"/>
+          <w:numId w:val="7"/>
+        </w:numPr>
+        <w:spacing w:before="100" w:beforeAutospacing="1" w:after="100" w:afterAutospacing="1" w:line="240" w:lineRule="auto"/>
+        <w:rPr>
+          <w:rFonts w:ascii="Times New Roman" w:eastAsia="Times New Roman" w:hAnsi="Times New Roman" w:cs="Times New Roman"/>
+          <w:kern w:val="0"/>
+          <w14:ligatures w14:val="none"/>
+        </w:rPr>
+      </w:pPr>
+      <w:r>
+        <w:rPr>
+          <w:rFonts w:ascii="Times New Roman" w:eastAsia="Times New Roman" w:hAnsi="Times New Roman" w:cs="Times New Roman"/>
+          <w:kern w:val="0"/>
+          <w14:ligatures w14:val="none"/>
+        </w:rPr>
+        <w:t>Focus on solutions, not stories or excuses</w:t>
+      </w:r>
+    </w:p>
+    <w:p>
+      <w:pPr>
+        <w:spacing w:after="0" w:line="240" w:lineRule="auto"/>
+        <w:rPr>
+          <w:rFonts w:ascii="Times New Roman" w:eastAsia="Times New Roman" w:hAnsi="Times New Roman" w:cs="Times New Roman"/>
+          <w:kern w:val="0"/>
+          <w14:ligatures w14:val="none"/>
+        </w:rPr>
+      </w:pPr>
+      <w:r>
+        <w:rPr>
+          <w:rFonts w:ascii="Times New Roman" w:eastAsia="Times New Roman" w:hAnsi="Times New Roman" w:cs="Times New Roman"/>
+          <w:noProof/>
+          <w:kern w:val="0"/>
+          <w14:ligatures w14:val="none"/>
+        </w:rPr>
+      </w:r>
+      <w:r>
+        <w:rPr>
+          <w:rFonts w:ascii="Times New Roman" w:eastAsia="Times New Roman" w:hAnsi="Times New Roman" w:cs="Times New Roman"/>
+          <w:noProof/>
+          <w:kern w:val="0"/>
+          <w14:ligatures w14:val="none"/>
+        </w:rPr>
+        <w:pict w14:anchorId="2388FEF0">
+          <v:rect id="_x0000_i1043" alt="" style="width:468pt;height:.05pt;mso-width-percent:0;mso-height-percent:0;mso-width-percent:0;mso-height-percent:0" o:hralign="center" o:hrstd="t" o:hr="t" fillcolor="#a0a0a0" stroked="f"/>
+        </w:pict>
+      </w:r>
+    </w:p>
+    <w:p>
+      <w:pPr>
+        <w:spacing w:before="100" w:beforeAutospacing="1" w:after="100" w:afterAutospacing="1" w:line="240" w:lineRule="auto"/>
+        <w:outlineLvl w:val="2"/>
+        <w:rPr>
+          <w:rFonts w:ascii="Times New Roman" w:eastAsia="Times New Roman" w:hAnsi="Times New Roman" w:cs="Times New Roman"/>
+          <w:b/>
+          <w:bCs/>
+          <w:kern w:val="0"/>
+          <w:sz w:val="27"/>
+          <w:szCs w:val="27"/>
+          <w14:ligatures w14:val="none"/>
+        </w:rPr>
+      </w:pPr>
+      <w:r>
+        <w:rPr>
+          <w:rFonts w:ascii="Times New Roman" w:eastAsia="Times New Roman" w:hAnsi="Times New Roman" w:cs="Times New Roman"/>
+          <w:b/>
+          <w:bCs/>
+          <w:kern w:val="0"/>
+          <w:sz w:val="27"/>
+          <w:szCs w:val="27"/>
+          <w14:ligatures w14:val="none"/>
+        </w:rPr>
+        <w:t>Coaching Prompts for Team Leaders</w:t>
+      </w:r>
+    </w:p>
+    <w:p>
+      <w:pPr>
+        <w:spacing w:before="100" w:beforeAutospacing="1" w:after="100" w:afterAutospacing="1" w:line="240" w:lineRule="auto"/>
+        <w:rPr>
+          <w:rFonts w:ascii="Times New Roman" w:eastAsia="Times New Roman" w:hAnsi="Times New Roman" w:cs="Times New Roman"/>
+          <w:kern w:val="0"/>
+          <w14:ligatures w14:val="none"/>
+        </w:rPr>
+      </w:pPr>
+      <w:r>
+        <w:rPr>
+          <w:rFonts w:ascii="Times New Roman" w:eastAsia="Times New Roman" w:hAnsi="Times New Roman" w:cs="Times New Roman"/>
+          <w:b/>
+          <w:bCs/>
+          <w:kern w:val="0"/>
+          <w14:ligatures w14:val="none"/>
+        </w:rPr>
+        <w:t>When a number is consistently red:</w:t>
+      </w:r>
+    </w:p>
+    <w:p>
+      <w:pPr>
+        <w:numPr>
+          <w:ilvl w:val="0"/>
+          <w:numId w:val="8"/>
+        </w:numPr>
+        <w:spacing w:before="100" w:beforeAutospacing="1" w:after="100" w:afterAutospacing="1" w:line="240" w:lineRule="auto"/>
+        <w:rPr>
+          <w:rFonts w:ascii="Times New Roman" w:eastAsia="Times New Roman" w:hAnsi="Times New Roman" w:cs="Times New Roman"/>
+          <w:kern w:val="0"/>
+          <w14:ligatures w14:val="none"/>
+        </w:rPr>
+      </w:pPr>
+      <w:r>
+        <w:rPr>
+          <w:rFonts w:ascii="Times New Roman" w:eastAsia="Times New Roman" w:hAnsi="Times New Roman" w:cs="Times New Roman"/>
+          <w:kern w:val="0"/>
+          <w14:ligatures w14:val="none"/>
+        </w:rPr>
+        <w:t>“What small shift could move this forward this week?”</w:t>
+      </w:r>
+    </w:p>
+    <w:p>
+      <w:pPr>
+        <w:numPr>
+          <w:ilvl w:val="0"/>
+          <w:numId w:val="8"/>
+        </w:numPr>
+        <w:spacing w:before="100" w:beforeAutospacing="1" w:after="100" w:afterAutospacing="1" w:line="240" w:lineRule="auto"/>
+        <w:rPr>
+          <w:rFonts w:ascii="Times New Roman" w:eastAsia="Times New Roman" w:hAnsi="Times New Roman" w:cs="Times New Roman"/>
+          <w:kern w:val="0"/>
+          <w14:ligatures w14:val="none"/>
+        </w:rPr>
+      </w:pPr>
+      <w:r>
+        <w:rPr>
+          <w:rFonts w:ascii="Times New Roman" w:eastAsia="Times New Roman" w:hAnsi="Times New Roman" w:cs="Times New Roman"/>
+          <w:kern w:val="0"/>
+          <w14:ligatures w14:val="none"/>
+        </w:rPr>
+        <w:t>“What part of this is truly within your control?”</w:t>
+      </w:r>
+    </w:p>
+    <w:p>
+      <w:pPr>
+        <w:spacing w:before="100" w:beforeAutospacing="1" w:after="100" w:afterAutospacing="1" w:line="240" w:lineRule="auto"/>
+        <w:rPr>
+          <w:rFonts w:ascii="Times New Roman" w:eastAsia="Times New Roman" w:hAnsi="Times New Roman" w:cs="Times New Roman"/>
+          <w:kern w:val="0"/>
+          <w14:ligatures w14:val="none"/>
+        </w:rPr>
+      </w:pPr>
+      <w:r>
+        <w:rPr>
+          <w:rFonts w:ascii="Times New Roman" w:eastAsia="Times New Roman" w:hAnsi="Times New Roman" w:cs="Times New Roman"/>
+          <w:b/>
+          <w:bCs/>
+          <w:kern w:val="0"/>
+          <w14:ligatures w14:val="none"/>
+        </w:rPr>
+        <w:t>When updates are vague:</w:t>
+      </w:r>
+    </w:p>
+    <w:p>
+      <w:pPr>
+        <w:numPr>
+          <w:ilvl w:val="0"/>
+          <w:numId w:val="9"/>
+        </w:numPr>
+        <w:spacing w:before="100" w:beforeAutospacing="1" w:after="100" w:afterAutospacing="1" w:line="240" w:lineRule="auto"/>
+        <w:rPr>
+          <w:rFonts w:ascii="Times New Roman" w:eastAsia="Times New Roman" w:hAnsi="Times New Roman" w:cs="Times New Roman"/>
+          <w:kern w:val="0"/>
+          <w14:ligatures w14:val="none"/>
+        </w:rPr>
+      </w:pPr>
+      <w:r>
+        <w:rPr>
+          <w:rFonts w:ascii="Times New Roman" w:eastAsia="Times New Roman" w:hAnsi="Times New Roman" w:cs="Times New Roman"/>
+          <w:kern w:val="0"/>
+          <w14:ligatures w14:val="none"/>
+        </w:rPr>
+        <w:t>“Let’s get specific. What activity is driving this?”</w:t>
+      </w:r>
+    </w:p>
+    <w:p>
+      <w:pPr>
+        <w:numPr>
+          <w:ilvl w:val="0"/>
+          <w:numId w:val="9"/>
+        </w:numPr>
+        <w:spacing w:before="100" w:beforeAutospacing="1" w:after="100" w:afterAutospacing="1" w:line="240" w:lineRule="auto"/>
+        <w:rPr>
+          <w:rFonts w:ascii="Times New Roman" w:eastAsia="Times New Roman" w:hAnsi="Times New Roman" w:cs="Times New Roman"/>
+          <w:kern w:val="0"/>
+          <w14:ligatures w14:val="none"/>
+        </w:rPr>
+      </w:pPr>
+      <w:r>
+        <w:rPr>
+          <w:rFonts w:ascii="Times New Roman" w:eastAsia="Times New Roman" w:hAnsi="Times New Roman" w:cs="Times New Roman"/>
+          <w:kern w:val="0"/>
+          <w14:ligatures w14:val="none"/>
+        </w:rPr>
+        <w:lastRenderedPageBreak/>
+        <w:t>“Where’s the bottleneck?”</w:t>
+      </w:r>
+    </w:p>
+    <w:p>
+      <w:pPr>
+        <w:spacing w:before="100" w:beforeAutospacing="1" w:after="100" w:afterAutospacing="1" w:line="240" w:lineRule="auto"/>
+        <w:rPr>
+          <w:rFonts w:ascii="Times New Roman" w:eastAsia="Times New Roman" w:hAnsi="Times New Roman" w:cs="Times New Roman"/>
+          <w:kern w:val="0"/>
+          <w14:ligatures w14:val="none"/>
+        </w:rPr>
+      </w:pPr>
+      <w:r>
+        <w:rPr>
+          <w:rFonts w:ascii="Times New Roman" w:eastAsia="Times New Roman" w:hAnsi="Times New Roman" w:cs="Times New Roman"/>
+          <w:b/>
+          <w:bCs/>
+          <w:kern w:val="0"/>
+          <w14:ligatures w14:val="none"/>
+        </w:rPr>
+        <w:t>When someone is passive:</w:t>
+      </w:r>
+    </w:p>
+    <w:p>
+      <w:pPr>
+        <w:numPr>
+          <w:ilvl w:val="0"/>
+          <w:numId w:val="10"/>
+        </w:numPr>
+        <w:spacing w:before="100" w:beforeAutospacing="1" w:after="100" w:afterAutospacing="1" w:line="240" w:lineRule="auto"/>
+        <w:rPr>
+          <w:rFonts w:ascii="Times New Roman" w:eastAsia="Times New Roman" w:hAnsi="Times New Roman" w:cs="Times New Roman"/>
+          <w:kern w:val="0"/>
+          <w14:ligatures w14:val="none"/>
+        </w:rPr>
+      </w:pPr>
+      <w:r>
+        <w:rPr>
+          <w:rFonts w:ascii="Times New Roman" w:eastAsia="Times New Roman" w:hAnsi="Times New Roman" w:cs="Times New Roman"/>
+          <w:kern w:val="0"/>
+          <w14:ligatures w14:val="none"/>
+        </w:rPr>
+        <w:t>“What would help you feel more confident leading this?”</w:t>
+      </w:r>
+    </w:p>
+    <w:p>
+      <w:pPr>
+        <w:numPr>
+          <w:ilvl w:val="0"/>
+          <w:numId w:val="10"/>
+        </w:numPr>
+        <w:spacing w:before="100" w:beforeAutospacing="1" w:after="100" w:afterAutospacing="1" w:line="240" w:lineRule="auto"/>
+        <w:rPr>
+          <w:rFonts w:ascii="Times New Roman" w:eastAsia="Times New Roman" w:hAnsi="Times New Roman" w:cs="Times New Roman"/>
+          <w:kern w:val="0"/>
+          <w14:ligatures w14:val="none"/>
+        </w:rPr>
+      </w:pPr>
+      <w:r>
+        <w:rPr>
+          <w:rFonts w:ascii="Times New Roman" w:eastAsia="Times New Roman" w:hAnsi="Times New Roman" w:cs="Times New Roman"/>
+          <w:kern w:val="0"/>
+          <w14:ligatures w14:val="none"/>
+        </w:rPr>
+        <w:t>“Do you feel clear on what ‘winning’ looks like?”</w:t>
+      </w:r>
+    </w:p>
+    <w:p>
+      <w:pPr>
+        <w:spacing w:after="0" w:line="240" w:lineRule="auto"/>
+        <w:rPr>
+          <w:rFonts w:ascii="Times New Roman" w:eastAsia="Times New Roman" w:hAnsi="Times New Roman" w:cs="Times New Roman"/>
+          <w:kern w:val="0"/>
+          <w14:ligatures w14:val="none"/>
+        </w:rPr>
+      </w:pPr>
+      <w:r>
+        <w:rPr>
+          <w:rFonts w:ascii="Times New Roman" w:eastAsia="Times New Roman" w:hAnsi="Times New Roman" w:cs="Times New Roman"/>
+          <w:noProof/>
+          <w:kern w:val="0"/>
+          <w14:ligatures w14:val="none"/>
+        </w:rPr>
+      </w:r>
+      <w:r>
+        <w:rPr>
+          <w:rFonts w:ascii="Times New Roman" w:eastAsia="Times New Roman" w:hAnsi="Times New Roman" w:cs="Times New Roman"/>
+          <w:noProof/>
+          <w:kern w:val="0"/>
+          <w14:ligatures w14:val="none"/>
+        </w:rPr>
+        <w:pict w14:anchorId="59A8FDB3">
+          <v:rect id="_x0000_i1044" alt="" style="width:468pt;height:.05pt;mso-width-percent:0;mso-height-percent:0;mso-width-percent:0;mso-height-percent:0" o:hralign="center" o:hrstd="t" o:hr="t" fillcolor="#a0a0a0" stroked="f"/>
+        </w:pict>
+      </w:r>
+    </w:p>
+    <w:p>
+      <w:pPr>
+        <w:spacing w:before="100" w:beforeAutospacing="1" w:after="100" w:afterAutospacing="1" w:line="240" w:lineRule="auto"/>
+        <w:outlineLvl w:val="2"/>
+        <w:rPr>
+          <w:rFonts w:ascii="Times New Roman" w:eastAsia="Times New Roman" w:hAnsi="Times New Roman" w:cs="Times New Roman"/>
+          <w:b/>
+          <w:bCs/>
+          <w:kern w:val="0"/>
+          <w:sz w:val="27"/>
+          <w:szCs w:val="27"/>
+          <w14:ligatures w14:val="none"/>
+        </w:rPr>
+      </w:pPr>
+      <w:r>
+        <w:rPr>
+          <w:rFonts w:ascii="Times New Roman" w:eastAsia="Times New Roman" w:hAnsi="Times New Roman" w:cs="Times New Roman"/>
+          <w:b/>
+          <w:bCs/>
+          <w:kern w:val="0"/>
+          <w:sz w:val="27"/>
+          <w:szCs w:val="27"/>
+          <w14:ligatures w14:val="none"/>
+        </w:rPr>
+        <w:t>Culture Habits That Reinforce Ownership</w:t>
+      </w:r>
+    </w:p>
+    <w:p>
+      <w:pPr>
+        <w:numPr>
+          <w:ilvl w:val="0"/>
+          <w:numId w:val="11"/>
+        </w:numPr>
+        <w:spacing w:before="100" w:beforeAutospacing="1" w:after="100" w:afterAutospacing="1" w:line="240" w:lineRule="auto"/>
+        <w:rPr>
+          <w:rFonts w:ascii="Times New Roman" w:eastAsia="Times New Roman" w:hAnsi="Times New Roman" w:cs="Times New Roman"/>
+          <w:kern w:val="0"/>
+          <w14:ligatures w14:val="none"/>
+        </w:rPr>
+      </w:pPr>
+      <w:r>
+        <w:rPr>
+          <w:rFonts w:ascii="Times New Roman" w:eastAsia="Times New Roman" w:hAnsi="Times New Roman" w:cs="Times New Roman"/>
+          <w:kern w:val="0"/>
+          <w14:ligatures w14:val="none"/>
+        </w:rPr>
+        <w:t xml:space="preserve">Celebrate </w:t>
+      </w:r>
+      <w:r>
+        <w:rPr>
+          <w:rFonts w:ascii="Times New Roman" w:eastAsia="Times New Roman" w:hAnsi="Times New Roman" w:cs="Times New Roman"/>
+          <w:b/>
+          <w:bCs/>
+          <w:kern w:val="0"/>
+          <w14:ligatures w14:val="none"/>
+        </w:rPr>
+        <w:t>consistent green</w:t>
+      </w:r>
+      <w:r>
+        <w:rPr>
+          <w:rFonts w:ascii="Times New Roman" w:eastAsia="Times New Roman" w:hAnsi="Times New Roman" w:cs="Times New Roman"/>
+          <w:kern w:val="0"/>
+          <w14:ligatures w14:val="none"/>
+        </w:rPr>
+        <w:t xml:space="preserve"> numbers and heroic saves</w:t>
+      </w:r>
+    </w:p>
+    <w:p>
+      <w:pPr>
+        <w:numPr>
+          <w:ilvl w:val="0"/>
+          <w:numId w:val="11"/>
+        </w:numPr>
+        <w:spacing w:before="100" w:beforeAutospacing="1" w:after="100" w:afterAutospacing="1" w:line="240" w:lineRule="auto"/>
+        <w:rPr>
+          <w:rFonts w:ascii="Times New Roman" w:eastAsia="Times New Roman" w:hAnsi="Times New Roman" w:cs="Times New Roman"/>
+          <w:kern w:val="0"/>
+          <w14:ligatures w14:val="none"/>
+        </w:rPr>
+      </w:pPr>
+      <w:r>
+        <w:rPr>
+          <w:rFonts w:ascii="Times New Roman" w:eastAsia="Times New Roman" w:hAnsi="Times New Roman" w:cs="Times New Roman"/>
+          <w:kern w:val="0"/>
+          <w14:ligatures w14:val="none"/>
+        </w:rPr>
+        <w:t xml:space="preserve">Keep the Scorecard </w:t>
+      </w:r>
+      <w:r>
+        <w:rPr>
+          <w:rFonts w:ascii="Times New Roman" w:eastAsia="Times New Roman" w:hAnsi="Times New Roman" w:cs="Times New Roman"/>
+          <w:b/>
+          <w:bCs/>
+          <w:kern w:val="0"/>
+          <w14:ligatures w14:val="none"/>
+        </w:rPr>
+        <w:t>visible and top of mind</w:t>
+      </w:r>
+      <w:r>
+        <w:rPr>
+          <w:rFonts w:ascii="Times New Roman" w:eastAsia="Times New Roman" w:hAnsi="Times New Roman" w:cs="Times New Roman"/>
+          <w:kern w:val="0"/>
+          <w14:ligatures w14:val="none"/>
+        </w:rPr>
+        <w:t xml:space="preserve"> all week</w:t>
+      </w:r>
+    </w:p>
+    <w:p>
+      <w:pPr>
+        <w:numPr>
+          <w:ilvl w:val="0"/>
+          <w:numId w:val="11"/>
+        </w:numPr>
+        <w:spacing w:before="100" w:beforeAutospacing="1" w:after="100" w:afterAutospacing="1" w:line="240" w:lineRule="auto"/>
+        <w:rPr>
+          <w:rFonts w:ascii="Times New Roman" w:eastAsia="Times New Roman" w:hAnsi="Times New Roman" w:cs="Times New Roman"/>
+          <w:kern w:val="0"/>
+          <w14:ligatures w14:val="none"/>
+        </w:rPr>
+      </w:pPr>
+      <w:r>
+        <w:rPr>
+          <w:rFonts w:ascii="Times New Roman" w:eastAsia="Times New Roman" w:hAnsi="Times New Roman" w:cs="Times New Roman"/>
+          <w:kern w:val="0"/>
+          <w14:ligatures w14:val="none"/>
+        </w:rPr>
+        <w:t xml:space="preserve">Expect </w:t>
+      </w:r>
+      <w:r>
+        <w:rPr>
+          <w:rFonts w:ascii="Times New Roman" w:eastAsia="Times New Roman" w:hAnsi="Times New Roman" w:cs="Times New Roman"/>
+          <w:b/>
+          <w:bCs/>
+          <w:kern w:val="0"/>
+          <w14:ligatures w14:val="none"/>
+        </w:rPr>
+        <w:t>accountability and support</w:t>
+      </w:r>
+      <w:r>
+        <w:rPr>
+          <w:rFonts w:ascii="Times New Roman" w:eastAsia="Times New Roman" w:hAnsi="Times New Roman" w:cs="Times New Roman"/>
+          <w:kern w:val="0"/>
+          <w14:ligatures w14:val="none"/>
+        </w:rPr>
+        <w:t>, not perfection</w:t>
+      </w:r>
+    </w:p>
+    <w:p>
+      <w:pPr>
+        <w:spacing w:after="0" w:line="240" w:lineRule="auto"/>
+        <w:rPr>
+          <w:rFonts w:ascii="Times New Roman" w:eastAsia="Times New Roman" w:hAnsi="Times New Roman" w:cs="Times New Roman"/>
+          <w:kern w:val="0"/>
+          <w14:ligatures w14:val="none"/>
+        </w:rPr>
+      </w:pPr>
+      <w:r>
+        <w:rPr>
+          <w:rFonts w:ascii="Times New Roman" w:eastAsia="Times New Roman" w:hAnsi="Times New Roman" w:cs="Times New Roman"/>
+          <w:noProof/>
+          <w:kern w:val="0"/>
+          <w14:ligatures w14:val="none"/>
+        </w:rPr>
+      </w:r>
+      <w:r>
+        <w:rPr>
+          <w:rFonts w:ascii="Times New Roman" w:eastAsia="Times New Roman" w:hAnsi="Times New Roman" w:cs="Times New Roman"/>
+          <w:noProof/>
+          <w:kern w:val="0"/>
+          <w14:ligatures w14:val="none"/>
+        </w:rPr>
+        <w:pict w14:anchorId="4319A4ED">
+          <v:rect id="_x0000_i1045" alt="" style="width:468pt;height:.05pt;mso-width-percent:0;mso-height-percent:0;mso-width-percent:0;mso-height-percent:0" o:hralign="center" o:hrstd="t" o:hr="t" fillcolor="#a0a0a0" stroked="f"/>
+        </w:pict>
+      </w:r>
+    </w:p>
+    <w:p>
+      <w:pPr>
+        <w:spacing w:before="100" w:beforeAutospacing="1" w:after="100" w:afterAutospacing="1" w:line="240" w:lineRule="auto"/>
+        <w:rPr>
+          <w:rFonts w:ascii="Times New Roman" w:eastAsia="Times New Roman" w:hAnsi="Times New Roman" w:cs="Times New Roman"/>
+          <w:kern w:val="0"/>
+          <w14:ligatures w14:val="none"/>
+        </w:rPr>
+      </w:pPr>
+      <w:r>
+        <w:rPr>
+          <w:rFonts w:ascii="Times New Roman" w:eastAsia="Times New Roman" w:hAnsi="Times New Roman" w:cs="Times New Roman"/>
+          <w:b/>
+          <w:bCs/>
+          <w:kern w:val="0"/>
+          <w14:ligatures w14:val="none"/>
+        </w:rPr>
+        <w:t>Great Scorecard owners don’t wait for the meeting to react. They drive their number all week long.</w:t>
       </w:r>
     </w:p>
     <w:p/>
@@ -2753,6 +3906,900 @@
 <file path=word/numbering.xml><?xml version="1.0" encoding="utf-8"?>
 <w:numbering xmlns:wpc="http://schemas.microsoft.com/office/word/2010/wordprocessingCanvas" xmlns:cx="http://schemas.microsoft.com/office/drawing/2014/chartex" xmlns:cx1="http://schemas.microsoft.com/office/drawing/2015/9/8/chartex" xmlns:cx2="http://schemas.microsoft.com/office/drawing/2015/10/21/chartex" xmlns:cx3="http://schemas.microsoft.com/office/drawing/2016/5/9/chartex" xmlns:cx4="http://schemas.microsoft.com/office/drawing/2016/5/10/chartex" xmlns:cx5="http://schemas.microsoft.com/office/drawing/2016/5/11/chartex" xmlns:cx6="http://schemas.microsoft.com/office/drawing/2016/5/12/chartex" xmlns:cx7="http://schemas.microsoft.com/office/drawing/2016/5/13/chartex" xmlns:cx8="http://schemas.microsoft.com/office/drawing/2016/5/14/chartex" xmlns:mc="http://schemas.openxmlformats.org/markup-compatibility/2006" xmlns:aink="http://schemas.microsoft.com/office/drawing/2016/ink" xmlns:am3d="http://schemas.microsoft.com/office/drawing/2017/model3d" xmlns:o="urn:schemas-microsoft-com:office:office" xmlns:oel="http://schemas.microsoft.com/office/2019/extlst" xmlns:r="http://schemas.openxmlformats.org/officeDocument/2006/relationships" xmlns:m="http://schemas.openxmlformats.org/officeDocument/2006/math" xmlns:v="urn:schemas-microsoft-com:vml" xmlns:wp14="http://schemas.microsoft.com/office/word/2010/wordprocessingDrawing" xmlns:wp="http://schemas.openxmlformats.org/drawingml/2006/wordprocessingDrawing" xmlns:w10="urn:schemas-microsoft-com:office:word" xmlns:w="http://schemas.openxmlformats.org/wordprocessingml/2006/main" xmlns:w14="http://schemas.microsoft.com/office/word/2010/wordml" xmlns:w15="http://schemas.microsoft.com/office/word/2012/wordml" xmlns:w16cex="http://schemas.microsoft.com/office/word/2018/wordml/cex" xmlns:w16cid="http://schemas.microsoft.com/office/word/2016/wordml/cid" xmlns:w16="http://schemas.microsoft.com/office/word/2018/wordml" xmlns:w16du="http://schemas.microsoft.com/office/word/2023/wordml/word16du" xmlns:w16sdtdh="http://schemas.microsoft.com/office/word/2020/wordml/sdtdatahash" xmlns:w16sdtfl="http://schemas.microsoft.com/office/word/2024/wordml/sdtformatlock" xmlns:w16se="http://schemas.microsoft.com/office/word/2015/wordml/symex" xmlns:wpg="http://schemas.microsoft.com/office/word/2010/wordprocessingGroup" xmlns:wpi="http://schemas.microsoft.com/office/word/2010/wordprocessingInk" xmlns:wne="http://schemas.microsoft.com/office/word/2006/wordml" xmlns:wps="http://schemas.microsoft.com/office/word/2010/wordprocessingShape" mc:Ignorable="w14 w15 w16se w16cid w16 w16cex w16sdtdh w16sdtfl w16du wp14">
   <w:abstractNum w:abstractNumId="0" w15:restartNumberingAfterBreak="0">
+    <w:nsid w:val="0F92758F"/>
+    <w:multiLevelType w:val="multilevel"/>
+    <w:tmpl w:val="62A6F140"/>
+    <w:lvl w:ilvl="0">
+      <w:start w:val="1"/>
+      <w:numFmt w:val="bullet"/>
+      <w:lvlText w:val=""/>
+      <w:lvlJc w:val="left"/>
+      <w:pPr>
+        <w:tabs>
+          <w:tab w:val="num" w:pos="720"/>
+        </w:tabs>
+        <w:ind w:left="720" w:hanging="360"/>
+      </w:pPr>
+      <w:rPr>
+        <w:rFonts w:ascii="Symbol" w:hAnsi="Symbol" w:hint="default"/>
+        <w:sz w:val="20"/>
+      </w:rPr>
+    </w:lvl>
+    <w:lvl w:ilvl="1" w:tentative="1">
+      <w:start w:val="1"/>
+      <w:numFmt w:val="bullet"/>
+      <w:lvlText w:val="o"/>
+      <w:lvlJc w:val="left"/>
+      <w:pPr>
+        <w:tabs>
+          <w:tab w:val="num" w:pos="1440"/>
+        </w:tabs>
+        <w:ind w:left="1440" w:hanging="360"/>
+      </w:pPr>
+      <w:rPr>
+        <w:rFonts w:ascii="Courier New" w:hAnsi="Courier New" w:hint="default"/>
+        <w:sz w:val="20"/>
+      </w:rPr>
+    </w:lvl>
+    <w:lvl w:ilvl="2" w:tentative="1">
+      <w:start w:val="1"/>
+      <w:numFmt w:val="bullet"/>
+      <w:lvlText w:val=""/>
+      <w:lvlJc w:val="left"/>
+      <w:pPr>
+        <w:tabs>
+          <w:tab w:val="num" w:pos="2160"/>
+        </w:tabs>
+        <w:ind w:left="2160" w:hanging="360"/>
+      </w:pPr>
+      <w:rPr>
+        <w:rFonts w:ascii="Wingdings" w:hAnsi="Wingdings" w:hint="default"/>
+        <w:sz w:val="20"/>
+      </w:rPr>
+    </w:lvl>
+    <w:lvl w:ilvl="3" w:tentative="1">
+      <w:start w:val="1"/>
+      <w:numFmt w:val="bullet"/>
+      <w:lvlText w:val=""/>
+      <w:lvlJc w:val="left"/>
+      <w:pPr>
+        <w:tabs>
+          <w:tab w:val="num" w:pos="2880"/>
+        </w:tabs>
+        <w:ind w:left="2880" w:hanging="360"/>
+      </w:pPr>
+      <w:rPr>
+        <w:rFonts w:ascii="Wingdings" w:hAnsi="Wingdings" w:hint="default"/>
+        <w:sz w:val="20"/>
+      </w:rPr>
+    </w:lvl>
+    <w:lvl w:ilvl="4" w:tentative="1">
+      <w:start w:val="1"/>
+      <w:numFmt w:val="bullet"/>
+      <w:lvlText w:val=""/>
+      <w:lvlJc w:val="left"/>
+      <w:pPr>
+        <w:tabs>
+          <w:tab w:val="num" w:pos="3600"/>
+        </w:tabs>
+        <w:ind w:left="3600" w:hanging="360"/>
+      </w:pPr>
+      <w:rPr>
+        <w:rFonts w:ascii="Wingdings" w:hAnsi="Wingdings" w:hint="default"/>
+        <w:sz w:val="20"/>
+      </w:rPr>
+    </w:lvl>
+    <w:lvl w:ilvl="5" w:tentative="1">
+      <w:start w:val="1"/>
+      <w:numFmt w:val="bullet"/>
+      <w:lvlText w:val=""/>
+      <w:lvlJc w:val="left"/>
+      <w:pPr>
+        <w:tabs>
+          <w:tab w:val="num" w:pos="4320"/>
+        </w:tabs>
+        <w:ind w:left="4320" w:hanging="360"/>
+      </w:pPr>
+      <w:rPr>
+        <w:rFonts w:ascii="Wingdings" w:hAnsi="Wingdings" w:hint="default"/>
+        <w:sz w:val="20"/>
+      </w:rPr>
+    </w:lvl>
+    <w:lvl w:ilvl="6" w:tentative="1">
+      <w:start w:val="1"/>
+      <w:numFmt w:val="bullet"/>
+      <w:lvlText w:val=""/>
+      <w:lvlJc w:val="left"/>
+      <w:pPr>
+        <w:tabs>
+          <w:tab w:val="num" w:pos="5040"/>
+        </w:tabs>
+        <w:ind w:left="5040" w:hanging="360"/>
+      </w:pPr>
+      <w:rPr>
+        <w:rFonts w:ascii="Wingdings" w:hAnsi="Wingdings" w:hint="default"/>
+        <w:sz w:val="20"/>
+      </w:rPr>
+    </w:lvl>
+    <w:lvl w:ilvl="7" w:tentative="1">
+      <w:start w:val="1"/>
+      <w:numFmt w:val="bullet"/>
+      <w:lvlText w:val=""/>
+      <w:lvlJc w:val="left"/>
+      <w:pPr>
+        <w:tabs>
+          <w:tab w:val="num" w:pos="5760"/>
+        </w:tabs>
+        <w:ind w:left="5760" w:hanging="360"/>
+      </w:pPr>
+      <w:rPr>
+        <w:rFonts w:ascii="Wingdings" w:hAnsi="Wingdings" w:hint="default"/>
+        <w:sz w:val="20"/>
+      </w:rPr>
+    </w:lvl>
+    <w:lvl w:ilvl="8" w:tentative="1">
+      <w:start w:val="1"/>
+      <w:numFmt w:val="bullet"/>
+      <w:lvlText w:val=""/>
+      <w:lvlJc w:val="left"/>
+      <w:pPr>
+        <w:tabs>
+          <w:tab w:val="num" w:pos="6480"/>
+        </w:tabs>
+        <w:ind w:left="6480" w:hanging="360"/>
+      </w:pPr>
+      <w:rPr>
+        <w:rFonts w:ascii="Wingdings" w:hAnsi="Wingdings" w:hint="default"/>
+        <w:sz w:val="20"/>
+      </w:rPr>
+    </w:lvl>
+  </w:abstractNum>
+  <w:abstractNum w:abstractNumId="1" w15:restartNumberingAfterBreak="0">
+    <w:nsid w:val="2B6F78D3"/>
+    <w:multiLevelType w:val="multilevel"/>
+    <w:tmpl w:val="12EE9EBC"/>
+    <w:lvl w:ilvl="0">
+      <w:start w:val="1"/>
+      <w:numFmt w:val="bullet"/>
+      <w:lvlText w:val=""/>
+      <w:lvlJc w:val="left"/>
+      <w:pPr>
+        <w:tabs>
+          <w:tab w:val="num" w:pos="720"/>
+        </w:tabs>
+        <w:ind w:left="720" w:hanging="360"/>
+      </w:pPr>
+      <w:rPr>
+        <w:rFonts w:ascii="Symbol" w:hAnsi="Symbol" w:hint="default"/>
+        <w:sz w:val="20"/>
+      </w:rPr>
+    </w:lvl>
+    <w:lvl w:ilvl="1" w:tentative="1">
+      <w:start w:val="1"/>
+      <w:numFmt w:val="bullet"/>
+      <w:lvlText w:val="o"/>
+      <w:lvlJc w:val="left"/>
+      <w:pPr>
+        <w:tabs>
+          <w:tab w:val="num" w:pos="1440"/>
+        </w:tabs>
+        <w:ind w:left="1440" w:hanging="360"/>
+      </w:pPr>
+      <w:rPr>
+        <w:rFonts w:ascii="Courier New" w:hAnsi="Courier New" w:hint="default"/>
+        <w:sz w:val="20"/>
+      </w:rPr>
+    </w:lvl>
+    <w:lvl w:ilvl="2" w:tentative="1">
+      <w:start w:val="1"/>
+      <w:numFmt w:val="bullet"/>
+      <w:lvlText w:val=""/>
+      <w:lvlJc w:val="left"/>
+      <w:pPr>
+        <w:tabs>
+          <w:tab w:val="num" w:pos="2160"/>
+        </w:tabs>
+        <w:ind w:left="2160" w:hanging="360"/>
+      </w:pPr>
+      <w:rPr>
+        <w:rFonts w:ascii="Wingdings" w:hAnsi="Wingdings" w:hint="default"/>
+        <w:sz w:val="20"/>
+      </w:rPr>
+    </w:lvl>
+    <w:lvl w:ilvl="3" w:tentative="1">
+      <w:start w:val="1"/>
+      <w:numFmt w:val="bullet"/>
+      <w:lvlText w:val=""/>
+      <w:lvlJc w:val="left"/>
+      <w:pPr>
+        <w:tabs>
+          <w:tab w:val="num" w:pos="2880"/>
+        </w:tabs>
+        <w:ind w:left="2880" w:hanging="360"/>
+      </w:pPr>
+      <w:rPr>
+        <w:rFonts w:ascii="Wingdings" w:hAnsi="Wingdings" w:hint="default"/>
+        <w:sz w:val="20"/>
+      </w:rPr>
+    </w:lvl>
+    <w:lvl w:ilvl="4" w:tentative="1">
+      <w:start w:val="1"/>
+      <w:numFmt w:val="bullet"/>
+      <w:lvlText w:val=""/>
+      <w:lvlJc w:val="left"/>
+      <w:pPr>
+        <w:tabs>
+          <w:tab w:val="num" w:pos="3600"/>
+        </w:tabs>
+        <w:ind w:left="3600" w:hanging="360"/>
+      </w:pPr>
+      <w:rPr>
+        <w:rFonts w:ascii="Wingdings" w:hAnsi="Wingdings" w:hint="default"/>
+        <w:sz w:val="20"/>
+      </w:rPr>
+    </w:lvl>
+    <w:lvl w:ilvl="5" w:tentative="1">
+      <w:start w:val="1"/>
+      <w:numFmt w:val="bullet"/>
+      <w:lvlText w:val=""/>
+      <w:lvlJc w:val="left"/>
+      <w:pPr>
+        <w:tabs>
+          <w:tab w:val="num" w:pos="4320"/>
+        </w:tabs>
+        <w:ind w:left="4320" w:hanging="360"/>
+      </w:pPr>
+      <w:rPr>
+        <w:rFonts w:ascii="Wingdings" w:hAnsi="Wingdings" w:hint="default"/>
+        <w:sz w:val="20"/>
+      </w:rPr>
+    </w:lvl>
+    <w:lvl w:ilvl="6" w:tentative="1">
+      <w:start w:val="1"/>
+      <w:numFmt w:val="bullet"/>
+      <w:lvlText w:val=""/>
+      <w:lvlJc w:val="left"/>
+      <w:pPr>
+        <w:tabs>
+          <w:tab w:val="num" w:pos="5040"/>
+        </w:tabs>
+        <w:ind w:left="5040" w:hanging="360"/>
+      </w:pPr>
+      <w:rPr>
+        <w:rFonts w:ascii="Wingdings" w:hAnsi="Wingdings" w:hint="default"/>
+        <w:sz w:val="20"/>
+      </w:rPr>
+    </w:lvl>
+    <w:lvl w:ilvl="7" w:tentative="1">
+      <w:start w:val="1"/>
+      <w:numFmt w:val="bullet"/>
+      <w:lvlText w:val=""/>
+      <w:lvlJc w:val="left"/>
+      <w:pPr>
+        <w:tabs>
+          <w:tab w:val="num" w:pos="5760"/>
+        </w:tabs>
+        <w:ind w:left="5760" w:hanging="360"/>
+      </w:pPr>
+      <w:rPr>
+        <w:rFonts w:ascii="Wingdings" w:hAnsi="Wingdings" w:hint="default"/>
+        <w:sz w:val="20"/>
+      </w:rPr>
+    </w:lvl>
+    <w:lvl w:ilvl="8" w:tentative="1">
+      <w:start w:val="1"/>
+      <w:numFmt w:val="bullet"/>
+      <w:lvlText w:val=""/>
+      <w:lvlJc w:val="left"/>
+      <w:pPr>
+        <w:tabs>
+          <w:tab w:val="num" w:pos="6480"/>
+        </w:tabs>
+        <w:ind w:left="6480" w:hanging="360"/>
+      </w:pPr>
+      <w:rPr>
+        <w:rFonts w:ascii="Wingdings" w:hAnsi="Wingdings" w:hint="default"/>
+        <w:sz w:val="20"/>
+      </w:rPr>
+    </w:lvl>
+  </w:abstractNum>
+  <w:abstractNum w:abstractNumId="2" w15:restartNumberingAfterBreak="0">
+    <w:nsid w:val="2C3B0549"/>
+    <w:multiLevelType w:val="multilevel"/>
+    <w:tmpl w:val="DCE4BA2A"/>
+    <w:lvl w:ilvl="0">
+      <w:start w:val="1"/>
+      <w:numFmt w:val="bullet"/>
+      <w:lvlText w:val=""/>
+      <w:lvlJc w:val="left"/>
+      <w:pPr>
+        <w:tabs>
+          <w:tab w:val="num" w:pos="720"/>
+        </w:tabs>
+        <w:ind w:left="720" w:hanging="360"/>
+      </w:pPr>
+      <w:rPr>
+        <w:rFonts w:ascii="Symbol" w:hAnsi="Symbol" w:hint="default"/>
+        <w:sz w:val="20"/>
+      </w:rPr>
+    </w:lvl>
+    <w:lvl w:ilvl="1" w:tentative="1">
+      <w:start w:val="1"/>
+      <w:numFmt w:val="bullet"/>
+      <w:lvlText w:val="o"/>
+      <w:lvlJc w:val="left"/>
+      <w:pPr>
+        <w:tabs>
+          <w:tab w:val="num" w:pos="1440"/>
+        </w:tabs>
+        <w:ind w:left="1440" w:hanging="360"/>
+      </w:pPr>
+      <w:rPr>
+        <w:rFonts w:ascii="Courier New" w:hAnsi="Courier New" w:hint="default"/>
+        <w:sz w:val="20"/>
+      </w:rPr>
+    </w:lvl>
+    <w:lvl w:ilvl="2" w:tentative="1">
+      <w:start w:val="1"/>
+      <w:numFmt w:val="bullet"/>
+      <w:lvlText w:val=""/>
+      <w:lvlJc w:val="left"/>
+      <w:pPr>
+        <w:tabs>
+          <w:tab w:val="num" w:pos="2160"/>
+        </w:tabs>
+        <w:ind w:left="2160" w:hanging="360"/>
+      </w:pPr>
+      <w:rPr>
+        <w:rFonts w:ascii="Wingdings" w:hAnsi="Wingdings" w:hint="default"/>
+        <w:sz w:val="20"/>
+      </w:rPr>
+    </w:lvl>
+    <w:lvl w:ilvl="3" w:tentative="1">
+      <w:start w:val="1"/>
+      <w:numFmt w:val="bullet"/>
+      <w:lvlText w:val=""/>
+      <w:lvlJc w:val="left"/>
+      <w:pPr>
+        <w:tabs>
+          <w:tab w:val="num" w:pos="2880"/>
+        </w:tabs>
+        <w:ind w:left="2880" w:hanging="360"/>
+      </w:pPr>
+      <w:rPr>
+        <w:rFonts w:ascii="Wingdings" w:hAnsi="Wingdings" w:hint="default"/>
+        <w:sz w:val="20"/>
+      </w:rPr>
+    </w:lvl>
+    <w:lvl w:ilvl="4" w:tentative="1">
+      <w:start w:val="1"/>
+      <w:numFmt w:val="bullet"/>
+      <w:lvlText w:val=""/>
+      <w:lvlJc w:val="left"/>
+      <w:pPr>
+        <w:tabs>
+          <w:tab w:val="num" w:pos="3600"/>
+        </w:tabs>
+        <w:ind w:left="3600" w:hanging="360"/>
+      </w:pPr>
+      <w:rPr>
+        <w:rFonts w:ascii="Wingdings" w:hAnsi="Wingdings" w:hint="default"/>
+        <w:sz w:val="20"/>
+      </w:rPr>
+    </w:lvl>
+    <w:lvl w:ilvl="5" w:tentative="1">
+      <w:start w:val="1"/>
+      <w:numFmt w:val="bullet"/>
+      <w:lvlText w:val=""/>
+      <w:lvlJc w:val="left"/>
+      <w:pPr>
+        <w:tabs>
+          <w:tab w:val="num" w:pos="4320"/>
+        </w:tabs>
+        <w:ind w:left="4320" w:hanging="360"/>
+      </w:pPr>
+      <w:rPr>
+        <w:rFonts w:ascii="Wingdings" w:hAnsi="Wingdings" w:hint="default"/>
+        <w:sz w:val="20"/>
+      </w:rPr>
+    </w:lvl>
+    <w:lvl w:ilvl="6" w:tentative="1">
+      <w:start w:val="1"/>
+      <w:numFmt w:val="bullet"/>
+      <w:lvlText w:val=""/>
+      <w:lvlJc w:val="left"/>
+      <w:pPr>
+        <w:tabs>
+          <w:tab w:val="num" w:pos="5040"/>
+        </w:tabs>
+        <w:ind w:left="5040" w:hanging="360"/>
+      </w:pPr>
+      <w:rPr>
+        <w:rFonts w:ascii="Wingdings" w:hAnsi="Wingdings" w:hint="default"/>
+        <w:sz w:val="20"/>
+      </w:rPr>
+    </w:lvl>
+    <w:lvl w:ilvl="7" w:tentative="1">
+      <w:start w:val="1"/>
+      <w:numFmt w:val="bullet"/>
+      <w:lvlText w:val=""/>
+      <w:lvlJc w:val="left"/>
+      <w:pPr>
+        <w:tabs>
+          <w:tab w:val="num" w:pos="5760"/>
+        </w:tabs>
+        <w:ind w:left="5760" w:hanging="360"/>
+      </w:pPr>
+      <w:rPr>
+        <w:rFonts w:ascii="Wingdings" w:hAnsi="Wingdings" w:hint="default"/>
+        <w:sz w:val="20"/>
+      </w:rPr>
+    </w:lvl>
+    <w:lvl w:ilvl="8" w:tentative="1">
+      <w:start w:val="1"/>
+      <w:numFmt w:val="bullet"/>
+      <w:lvlText w:val=""/>
+      <w:lvlJc w:val="left"/>
+      <w:pPr>
+        <w:tabs>
+          <w:tab w:val="num" w:pos="6480"/>
+        </w:tabs>
+        <w:ind w:left="6480" w:hanging="360"/>
+      </w:pPr>
+      <w:rPr>
+        <w:rFonts w:ascii="Wingdings" w:hAnsi="Wingdings" w:hint="default"/>
+        <w:sz w:val="20"/>
+      </w:rPr>
+    </w:lvl>
+  </w:abstractNum>
+  <w:abstractNum w:abstractNumId="3" w15:restartNumberingAfterBreak="0">
+    <w:nsid w:val="2CB95F48"/>
+    <w:multiLevelType w:val="multilevel"/>
+    <w:tmpl w:val="407C47A8"/>
+    <w:lvl w:ilvl="0">
+      <w:start w:val="1"/>
+      <w:numFmt w:val="bullet"/>
+      <w:lvlText w:val=""/>
+      <w:lvlJc w:val="left"/>
+      <w:pPr>
+        <w:tabs>
+          <w:tab w:val="num" w:pos="720"/>
+        </w:tabs>
+        <w:ind w:left="720" w:hanging="360"/>
+      </w:pPr>
+      <w:rPr>
+        <w:rFonts w:ascii="Symbol" w:hAnsi="Symbol" w:hint="default"/>
+        <w:sz w:val="20"/>
+      </w:rPr>
+    </w:lvl>
+    <w:lvl w:ilvl="1" w:tentative="1">
+      <w:start w:val="1"/>
+      <w:numFmt w:val="bullet"/>
+      <w:lvlText w:val="o"/>
+      <w:lvlJc w:val="left"/>
+      <w:pPr>
+        <w:tabs>
+          <w:tab w:val="num" w:pos="1440"/>
+        </w:tabs>
+        <w:ind w:left="1440" w:hanging="360"/>
+      </w:pPr>
+      <w:rPr>
+        <w:rFonts w:ascii="Courier New" w:hAnsi="Courier New" w:hint="default"/>
+        <w:sz w:val="20"/>
+      </w:rPr>
+    </w:lvl>
+    <w:lvl w:ilvl="2" w:tentative="1">
+      <w:start w:val="1"/>
+      <w:numFmt w:val="bullet"/>
+      <w:lvlText w:val=""/>
+      <w:lvlJc w:val="left"/>
+      <w:pPr>
+        <w:tabs>
+          <w:tab w:val="num" w:pos="2160"/>
+        </w:tabs>
+        <w:ind w:left="2160" w:hanging="360"/>
+      </w:pPr>
+      <w:rPr>
+        <w:rFonts w:ascii="Wingdings" w:hAnsi="Wingdings" w:hint="default"/>
+        <w:sz w:val="20"/>
+      </w:rPr>
+    </w:lvl>
+    <w:lvl w:ilvl="3" w:tentative="1">
+      <w:start w:val="1"/>
+      <w:numFmt w:val="bullet"/>
+      <w:lvlText w:val=""/>
+      <w:lvlJc w:val="left"/>
+      <w:pPr>
+        <w:tabs>
+          <w:tab w:val="num" w:pos="2880"/>
+        </w:tabs>
+        <w:ind w:left="2880" w:hanging="360"/>
+      </w:pPr>
+      <w:rPr>
+        <w:rFonts w:ascii="Wingdings" w:hAnsi="Wingdings" w:hint="default"/>
+        <w:sz w:val="20"/>
+      </w:rPr>
+    </w:lvl>
+    <w:lvl w:ilvl="4" w:tentative="1">
+      <w:start w:val="1"/>
+      <w:numFmt w:val="bullet"/>
+      <w:lvlText w:val=""/>
+      <w:lvlJc w:val="left"/>
+      <w:pPr>
+        <w:tabs>
+          <w:tab w:val="num" w:pos="3600"/>
+        </w:tabs>
+        <w:ind w:left="3600" w:hanging="360"/>
+      </w:pPr>
+      <w:rPr>
+        <w:rFonts w:ascii="Wingdings" w:hAnsi="Wingdings" w:hint="default"/>
+        <w:sz w:val="20"/>
+      </w:rPr>
+    </w:lvl>
+    <w:lvl w:ilvl="5" w:tentative="1">
+      <w:start w:val="1"/>
+      <w:numFmt w:val="bullet"/>
+      <w:lvlText w:val=""/>
+      <w:lvlJc w:val="left"/>
+      <w:pPr>
+        <w:tabs>
+          <w:tab w:val="num" w:pos="4320"/>
+        </w:tabs>
+        <w:ind w:left="4320" w:hanging="360"/>
+      </w:pPr>
+      <w:rPr>
+        <w:rFonts w:ascii="Wingdings" w:hAnsi="Wingdings" w:hint="default"/>
+        <w:sz w:val="20"/>
+      </w:rPr>
+    </w:lvl>
+    <w:lvl w:ilvl="6" w:tentative="1">
+      <w:start w:val="1"/>
+      <w:numFmt w:val="bullet"/>
+      <w:lvlText w:val=""/>
+      <w:lvlJc w:val="left"/>
+      <w:pPr>
+        <w:tabs>
+          <w:tab w:val="num" w:pos="5040"/>
+        </w:tabs>
+        <w:ind w:left="5040" w:hanging="360"/>
+      </w:pPr>
+      <w:rPr>
+        <w:rFonts w:ascii="Wingdings" w:hAnsi="Wingdings" w:hint="default"/>
+        <w:sz w:val="20"/>
+      </w:rPr>
+    </w:lvl>
+    <w:lvl w:ilvl="7" w:tentative="1">
+      <w:start w:val="1"/>
+      <w:numFmt w:val="bullet"/>
+      <w:lvlText w:val=""/>
+      <w:lvlJc w:val="left"/>
+      <w:pPr>
+        <w:tabs>
+          <w:tab w:val="num" w:pos="5760"/>
+        </w:tabs>
+        <w:ind w:left="5760" w:hanging="360"/>
+      </w:pPr>
+      <w:rPr>
+        <w:rFonts w:ascii="Wingdings" w:hAnsi="Wingdings" w:hint="default"/>
+        <w:sz w:val="20"/>
+      </w:rPr>
+    </w:lvl>
+    <w:lvl w:ilvl="8" w:tentative="1">
+      <w:start w:val="1"/>
+      <w:numFmt w:val="bullet"/>
+      <w:lvlText w:val=""/>
+      <w:lvlJc w:val="left"/>
+      <w:pPr>
+        <w:tabs>
+          <w:tab w:val="num" w:pos="6480"/>
+        </w:tabs>
+        <w:ind w:left="6480" w:hanging="360"/>
+      </w:pPr>
+      <w:rPr>
+        <w:rFonts w:ascii="Wingdings" w:hAnsi="Wingdings" w:hint="default"/>
+        <w:sz w:val="20"/>
+      </w:rPr>
+    </w:lvl>
+  </w:abstractNum>
+  <w:abstractNum w:abstractNumId="4" w15:restartNumberingAfterBreak="0">
+    <w:nsid w:val="329413A3"/>
+    <w:multiLevelType w:val="multilevel"/>
+    <w:tmpl w:val="2F2E6FDC"/>
+    <w:lvl w:ilvl="0">
+      <w:start w:val="1"/>
+      <w:numFmt w:val="bullet"/>
+      <w:lvlText w:val=""/>
+      <w:lvlJc w:val="left"/>
+      <w:pPr>
+        <w:tabs>
+          <w:tab w:val="num" w:pos="720"/>
+        </w:tabs>
+        <w:ind w:left="720" w:hanging="360"/>
+      </w:pPr>
+      <w:rPr>
+        <w:rFonts w:ascii="Symbol" w:hAnsi="Symbol" w:hint="default"/>
+        <w:sz w:val="20"/>
+      </w:rPr>
+    </w:lvl>
+    <w:lvl w:ilvl="1" w:tentative="1">
+      <w:start w:val="1"/>
+      <w:numFmt w:val="bullet"/>
+      <w:lvlText w:val="o"/>
+      <w:lvlJc w:val="left"/>
+      <w:pPr>
+        <w:tabs>
+          <w:tab w:val="num" w:pos="1440"/>
+        </w:tabs>
+        <w:ind w:left="1440" w:hanging="360"/>
+      </w:pPr>
+      <w:rPr>
+        <w:rFonts w:ascii="Courier New" w:hAnsi="Courier New" w:hint="default"/>
+        <w:sz w:val="20"/>
+      </w:rPr>
+    </w:lvl>
+    <w:lvl w:ilvl="2" w:tentative="1">
+      <w:start w:val="1"/>
+      <w:numFmt w:val="bullet"/>
+      <w:lvlText w:val=""/>
+      <w:lvlJc w:val="left"/>
+      <w:pPr>
+        <w:tabs>
+          <w:tab w:val="num" w:pos="2160"/>
+        </w:tabs>
+        <w:ind w:left="2160" w:hanging="360"/>
+      </w:pPr>
+      <w:rPr>
+        <w:rFonts w:ascii="Wingdings" w:hAnsi="Wingdings" w:hint="default"/>
+        <w:sz w:val="20"/>
+      </w:rPr>
+    </w:lvl>
+    <w:lvl w:ilvl="3" w:tentative="1">
+      <w:start w:val="1"/>
+      <w:numFmt w:val="bullet"/>
+      <w:lvlText w:val=""/>
+      <w:lvlJc w:val="left"/>
+      <w:pPr>
+        <w:tabs>
+          <w:tab w:val="num" w:pos="2880"/>
+        </w:tabs>
+        <w:ind w:left="2880" w:hanging="360"/>
+      </w:pPr>
+      <w:rPr>
+        <w:rFonts w:ascii="Wingdings" w:hAnsi="Wingdings" w:hint="default"/>
+        <w:sz w:val="20"/>
+      </w:rPr>
+    </w:lvl>
+    <w:lvl w:ilvl="4" w:tentative="1">
+      <w:start w:val="1"/>
+      <w:numFmt w:val="bullet"/>
+      <w:lvlText w:val=""/>
+      <w:lvlJc w:val="left"/>
+      <w:pPr>
+        <w:tabs>
+          <w:tab w:val="num" w:pos="3600"/>
+        </w:tabs>
+        <w:ind w:left="3600" w:hanging="360"/>
+      </w:pPr>
+      <w:rPr>
+        <w:rFonts w:ascii="Wingdings" w:hAnsi="Wingdings" w:hint="default"/>
+        <w:sz w:val="20"/>
+      </w:rPr>
+    </w:lvl>
+    <w:lvl w:ilvl="5" w:tentative="1">
+      <w:start w:val="1"/>
+      <w:numFmt w:val="bullet"/>
+      <w:lvlText w:val=""/>
+      <w:lvlJc w:val="left"/>
+      <w:pPr>
+        <w:tabs>
+          <w:tab w:val="num" w:pos="4320"/>
+        </w:tabs>
+        <w:ind w:left="4320" w:hanging="360"/>
+      </w:pPr>
+      <w:rPr>
+        <w:rFonts w:ascii="Wingdings" w:hAnsi="Wingdings" w:hint="default"/>
+        <w:sz w:val="20"/>
+      </w:rPr>
+    </w:lvl>
+    <w:lvl w:ilvl="6" w:tentative="1">
+      <w:start w:val="1"/>
+      <w:numFmt w:val="bullet"/>
+      <w:lvlText w:val=""/>
+      <w:lvlJc w:val="left"/>
+      <w:pPr>
+        <w:tabs>
+          <w:tab w:val="num" w:pos="5040"/>
+        </w:tabs>
+        <w:ind w:left="5040" w:hanging="360"/>
+      </w:pPr>
+      <w:rPr>
+        <w:rFonts w:ascii="Wingdings" w:hAnsi="Wingdings" w:hint="default"/>
+        <w:sz w:val="20"/>
+      </w:rPr>
+    </w:lvl>
+    <w:lvl w:ilvl="7" w:tentative="1">
+      <w:start w:val="1"/>
+      <w:numFmt w:val="bullet"/>
+      <w:lvlText w:val=""/>
+      <w:lvlJc w:val="left"/>
+      <w:pPr>
+        <w:tabs>
+          <w:tab w:val="num" w:pos="5760"/>
+        </w:tabs>
+        <w:ind w:left="5760" w:hanging="360"/>
+      </w:pPr>
+      <w:rPr>
+        <w:rFonts w:ascii="Wingdings" w:hAnsi="Wingdings" w:hint="default"/>
+        <w:sz w:val="20"/>
+      </w:rPr>
+    </w:lvl>
+    <w:lvl w:ilvl="8" w:tentative="1">
+      <w:start w:val="1"/>
+      <w:numFmt w:val="bullet"/>
+      <w:lvlText w:val=""/>
+      <w:lvlJc w:val="left"/>
+      <w:pPr>
+        <w:tabs>
+          <w:tab w:val="num" w:pos="6480"/>
+        </w:tabs>
+        <w:ind w:left="6480" w:hanging="360"/>
+      </w:pPr>
+      <w:rPr>
+        <w:rFonts w:ascii="Wingdings" w:hAnsi="Wingdings" w:hint="default"/>
+        <w:sz w:val="20"/>
+      </w:rPr>
+    </w:lvl>
+  </w:abstractNum>
+  <w:abstractNum w:abstractNumId="5" w15:restartNumberingAfterBreak="0">
+    <w:nsid w:val="52FF49CA"/>
+    <w:multiLevelType w:val="multilevel"/>
+    <w:tmpl w:val="F828DE2E"/>
+    <w:lvl w:ilvl="0">
+      <w:start w:val="1"/>
+      <w:numFmt w:val="bullet"/>
+      <w:lvlText w:val=""/>
+      <w:lvlJc w:val="left"/>
+      <w:pPr>
+        <w:tabs>
+          <w:tab w:val="num" w:pos="720"/>
+        </w:tabs>
+        <w:ind w:left="720" w:hanging="360"/>
+      </w:pPr>
+      <w:rPr>
+        <w:rFonts w:ascii="Symbol" w:hAnsi="Symbol" w:hint="default"/>
+        <w:sz w:val="20"/>
+      </w:rPr>
+    </w:lvl>
+    <w:lvl w:ilvl="1" w:tentative="1">
+      <w:start w:val="1"/>
+      <w:numFmt w:val="bullet"/>
+      <w:lvlText w:val="o"/>
+      <w:lvlJc w:val="left"/>
+      <w:pPr>
+        <w:tabs>
+          <w:tab w:val="num" w:pos="1440"/>
+        </w:tabs>
+        <w:ind w:left="1440" w:hanging="360"/>
+      </w:pPr>
+      <w:rPr>
+        <w:rFonts w:ascii="Courier New" w:hAnsi="Courier New" w:hint="default"/>
+        <w:sz w:val="20"/>
+      </w:rPr>
+    </w:lvl>
+    <w:lvl w:ilvl="2" w:tentative="1">
+      <w:start w:val="1"/>
+      <w:numFmt w:val="bullet"/>
+      <w:lvlText w:val=""/>
+      <w:lvlJc w:val="left"/>
+      <w:pPr>
+        <w:tabs>
+          <w:tab w:val="num" w:pos="2160"/>
+        </w:tabs>
+        <w:ind w:left="2160" w:hanging="360"/>
+      </w:pPr>
+      <w:rPr>
+        <w:rFonts w:ascii="Wingdings" w:hAnsi="Wingdings" w:hint="default"/>
+        <w:sz w:val="20"/>
+      </w:rPr>
+    </w:lvl>
+    <w:lvl w:ilvl="3" w:tentative="1">
+      <w:start w:val="1"/>
+      <w:numFmt w:val="bullet"/>
+      <w:lvlText w:val=""/>
+      <w:lvlJc w:val="left"/>
+      <w:pPr>
+        <w:tabs>
+          <w:tab w:val="num" w:pos="2880"/>
+        </w:tabs>
+        <w:ind w:left="2880" w:hanging="360"/>
+      </w:pPr>
+      <w:rPr>
+        <w:rFonts w:ascii="Wingdings" w:hAnsi="Wingdings" w:hint="default"/>
+        <w:sz w:val="20"/>
+      </w:rPr>
+    </w:lvl>
+    <w:lvl w:ilvl="4" w:tentative="1">
+      <w:start w:val="1"/>
+      <w:numFmt w:val="bullet"/>
+      <w:lvlText w:val=""/>
+      <w:lvlJc w:val="left"/>
+      <w:pPr>
+        <w:tabs>
+          <w:tab w:val="num" w:pos="3600"/>
+        </w:tabs>
+        <w:ind w:left="3600" w:hanging="360"/>
+      </w:pPr>
+      <w:rPr>
+        <w:rFonts w:ascii="Wingdings" w:hAnsi="Wingdings" w:hint="default"/>
+        <w:sz w:val="20"/>
+      </w:rPr>
+    </w:lvl>
+    <w:lvl w:ilvl="5" w:tentative="1">
+      <w:start w:val="1"/>
+      <w:numFmt w:val="bullet"/>
+      <w:lvlText w:val=""/>
+      <w:lvlJc w:val="left"/>
+      <w:pPr>
+        <w:tabs>
+          <w:tab w:val="num" w:pos="4320"/>
+        </w:tabs>
+        <w:ind w:left="4320" w:hanging="360"/>
+      </w:pPr>
+      <w:rPr>
+        <w:rFonts w:ascii="Wingdings" w:hAnsi="Wingdings" w:hint="default"/>
+        <w:sz w:val="20"/>
+      </w:rPr>
+    </w:lvl>
+    <w:lvl w:ilvl="6" w:tentative="1">
+      <w:start w:val="1"/>
+      <w:numFmt w:val="bullet"/>
+      <w:lvlText w:val=""/>
+      <w:lvlJc w:val="left"/>
+      <w:pPr>
+        <w:tabs>
+          <w:tab w:val="num" w:pos="5040"/>
+        </w:tabs>
+        <w:ind w:left="5040" w:hanging="360"/>
+      </w:pPr>
+      <w:rPr>
+        <w:rFonts w:ascii="Wingdings" w:hAnsi="Wingdings" w:hint="default"/>
+        <w:sz w:val="20"/>
+      </w:rPr>
+    </w:lvl>
+    <w:lvl w:ilvl="7" w:tentative="1">
+      <w:start w:val="1"/>
+      <w:numFmt w:val="bullet"/>
+      <w:lvlText w:val=""/>
+      <w:lvlJc w:val="left"/>
+      <w:pPr>
+        <w:tabs>
+          <w:tab w:val="num" w:pos="5760"/>
+        </w:tabs>
+        <w:ind w:left="5760" w:hanging="360"/>
+      </w:pPr>
+      <w:rPr>
+        <w:rFonts w:ascii="Wingdings" w:hAnsi="Wingdings" w:hint="default"/>
+        <w:sz w:val="20"/>
+      </w:rPr>
+    </w:lvl>
+    <w:lvl w:ilvl="8" w:tentative="1">
+      <w:start w:val="1"/>
+      <w:numFmt w:val="bullet"/>
+      <w:lvlText w:val=""/>
+      <w:lvlJc w:val="left"/>
+      <w:pPr>
+        <w:tabs>
+          <w:tab w:val="num" w:pos="6480"/>
+        </w:tabs>
+        <w:ind w:left="6480" w:hanging="360"/>
+      </w:pPr>
+      <w:rPr>
+        <w:rFonts w:ascii="Wingdings" w:hAnsi="Wingdings" w:hint="default"/>
+        <w:sz w:val="20"/>
+      </w:rPr>
+    </w:lvl>
+  </w:abstractNum>
+  <w:abstractNum w:abstractNumId="6" w15:restartNumberingAfterBreak="0">
     <w:nsid w:val="56653A59"/>
     <w:multiLevelType w:val="multilevel"/>
     <w:tmpl w:val="67EE7D70"/>
@@ -2901,7 +4948,7 @@
       </w:rPr>
     </w:lvl>
   </w:abstractNum>
-  <w:abstractNum w:abstractNumId="1" w15:restartNumberingAfterBreak="0">
+  <w:abstractNum w:abstractNumId="7" w15:restartNumberingAfterBreak="0">
     <w:nsid w:val="59C05186"/>
     <w:multiLevelType w:val="multilevel"/>
     <w:tmpl w:val="952A0E9E"/>
@@ -3050,7 +5097,156 @@
       </w:rPr>
     </w:lvl>
   </w:abstractNum>
-  <w:abstractNum w:abstractNumId="2" w15:restartNumberingAfterBreak="0">
+  <w:abstractNum w:abstractNumId="8" w15:restartNumberingAfterBreak="0">
+    <w:nsid w:val="5FD7022F"/>
+    <w:multiLevelType w:val="multilevel"/>
+    <w:tmpl w:val="CFC2FDA8"/>
+    <w:lvl w:ilvl="0">
+      <w:start w:val="1"/>
+      <w:numFmt w:val="bullet"/>
+      <w:lvlText w:val=""/>
+      <w:lvlJc w:val="left"/>
+      <w:pPr>
+        <w:tabs>
+          <w:tab w:val="num" w:pos="720"/>
+        </w:tabs>
+        <w:ind w:left="720" w:hanging="360"/>
+      </w:pPr>
+      <w:rPr>
+        <w:rFonts w:ascii="Symbol" w:hAnsi="Symbol" w:hint="default"/>
+        <w:sz w:val="20"/>
+      </w:rPr>
+    </w:lvl>
+    <w:lvl w:ilvl="1" w:tentative="1">
+      <w:start w:val="1"/>
+      <w:numFmt w:val="bullet"/>
+      <w:lvlText w:val="o"/>
+      <w:lvlJc w:val="left"/>
+      <w:pPr>
+        <w:tabs>
+          <w:tab w:val="num" w:pos="1440"/>
+        </w:tabs>
+        <w:ind w:left="1440" w:hanging="360"/>
+      </w:pPr>
+      <w:rPr>
+        <w:rFonts w:ascii="Courier New" w:hAnsi="Courier New" w:hint="default"/>
+        <w:sz w:val="20"/>
+      </w:rPr>
+    </w:lvl>
+    <w:lvl w:ilvl="2" w:tentative="1">
+      <w:start w:val="1"/>
+      <w:numFmt w:val="bullet"/>
+      <w:lvlText w:val=""/>
+      <w:lvlJc w:val="left"/>
+      <w:pPr>
+        <w:tabs>
+          <w:tab w:val="num" w:pos="2160"/>
+        </w:tabs>
+        <w:ind w:left="2160" w:hanging="360"/>
+      </w:pPr>
+      <w:rPr>
+        <w:rFonts w:ascii="Wingdings" w:hAnsi="Wingdings" w:hint="default"/>
+        <w:sz w:val="20"/>
+      </w:rPr>
+    </w:lvl>
+    <w:lvl w:ilvl="3" w:tentative="1">
+      <w:start w:val="1"/>
+      <w:numFmt w:val="bullet"/>
+      <w:lvlText w:val=""/>
+      <w:lvlJc w:val="left"/>
+      <w:pPr>
+        <w:tabs>
+          <w:tab w:val="num" w:pos="2880"/>
+        </w:tabs>
+        <w:ind w:left="2880" w:hanging="360"/>
+      </w:pPr>
+      <w:rPr>
+        <w:rFonts w:ascii="Wingdings" w:hAnsi="Wingdings" w:hint="default"/>
+        <w:sz w:val="20"/>
+      </w:rPr>
+    </w:lvl>
+    <w:lvl w:ilvl="4" w:tentative="1">
+      <w:start w:val="1"/>
+      <w:numFmt w:val="bullet"/>
+      <w:lvlText w:val=""/>
+      <w:lvlJc w:val="left"/>
+      <w:pPr>
+        <w:tabs>
+          <w:tab w:val="num" w:pos="3600"/>
+        </w:tabs>
+        <w:ind w:left="3600" w:hanging="360"/>
+      </w:pPr>
+      <w:rPr>
+        <w:rFonts w:ascii="Wingdings" w:hAnsi="Wingdings" w:hint="default"/>
+        <w:sz w:val="20"/>
+      </w:rPr>
+    </w:lvl>
+    <w:lvl w:ilvl="5" w:tentative="1">
+      <w:start w:val="1"/>
+      <w:numFmt w:val="bullet"/>
+      <w:lvlText w:val=""/>
+      <w:lvlJc w:val="left"/>
+      <w:pPr>
+        <w:tabs>
+          <w:tab w:val="num" w:pos="4320"/>
+        </w:tabs>
+        <w:ind w:left="4320" w:hanging="360"/>
+      </w:pPr>
+      <w:rPr>
+        <w:rFonts w:ascii="Wingdings" w:hAnsi="Wingdings" w:hint="default"/>
+        <w:sz w:val="20"/>
+      </w:rPr>
+    </w:lvl>
+    <w:lvl w:ilvl="6" w:tentative="1">
+      <w:start w:val="1"/>
+      <w:numFmt w:val="bullet"/>
+      <w:lvlText w:val=""/>
+      <w:lvlJc w:val="left"/>
+      <w:pPr>
+        <w:tabs>
+          <w:tab w:val="num" w:pos="5040"/>
+        </w:tabs>
+        <w:ind w:left="5040" w:hanging="360"/>
+      </w:pPr>
+      <w:rPr>
+        <w:rFonts w:ascii="Wingdings" w:hAnsi="Wingdings" w:hint="default"/>
+        <w:sz w:val="20"/>
+      </w:rPr>
+    </w:lvl>
+    <w:lvl w:ilvl="7" w:tentative="1">
+      <w:start w:val="1"/>
+      <w:numFmt w:val="bullet"/>
+      <w:lvlText w:val=""/>
+      <w:lvlJc w:val="left"/>
+      <w:pPr>
+        <w:tabs>
+          <w:tab w:val="num" w:pos="5760"/>
+        </w:tabs>
+        <w:ind w:left="5760" w:hanging="360"/>
+      </w:pPr>
+      <w:rPr>
+        <w:rFonts w:ascii="Wingdings" w:hAnsi="Wingdings" w:hint="default"/>
+        <w:sz w:val="20"/>
+      </w:rPr>
+    </w:lvl>
+    <w:lvl w:ilvl="8" w:tentative="1">
+      <w:start w:val="1"/>
+      <w:numFmt w:val="bullet"/>
+      <w:lvlText w:val=""/>
+      <w:lvlJc w:val="left"/>
+      <w:pPr>
+        <w:tabs>
+          <w:tab w:val="num" w:pos="6480"/>
+        </w:tabs>
+        <w:ind w:left="6480" w:hanging="360"/>
+      </w:pPr>
+      <w:rPr>
+        <w:rFonts w:ascii="Wingdings" w:hAnsi="Wingdings" w:hint="default"/>
+        <w:sz w:val="20"/>
+      </w:rPr>
+    </w:lvl>
+  </w:abstractNum>
+  <w:abstractNum w:abstractNumId="9" w15:restartNumberingAfterBreak="0">
     <w:nsid w:val="685E2ED9"/>
     <w:multiLevelType w:val="multilevel"/>
     <w:tmpl w:val="CE8EA136"/>
@@ -3199,14 +5395,187 @@
       </w:rPr>
     </w:lvl>
   </w:abstractNum>
+  <w:abstractNum w:abstractNumId="10" w15:restartNumberingAfterBreak="0">
+    <w:nsid w:val="7A736C5A"/>
+    <w:multiLevelType w:val="multilevel"/>
+    <w:tmpl w:val="F198D83E"/>
+    <w:lvl w:ilvl="0">
+      <w:start w:val="1"/>
+      <w:numFmt w:val="bullet"/>
+      <w:lvlText w:val=""/>
+      <w:lvlJc w:val="left"/>
+      <w:pPr>
+        <w:tabs>
+          <w:tab w:val="num" w:pos="720"/>
+        </w:tabs>
+        <w:ind w:left="720" w:hanging="360"/>
+      </w:pPr>
+      <w:rPr>
+        <w:rFonts w:ascii="Symbol" w:hAnsi="Symbol" w:hint="default"/>
+        <w:sz w:val="20"/>
+      </w:rPr>
+    </w:lvl>
+    <w:lvl w:ilvl="1" w:tentative="1">
+      <w:start w:val="1"/>
+      <w:numFmt w:val="bullet"/>
+      <w:lvlText w:val="o"/>
+      <w:lvlJc w:val="left"/>
+      <w:pPr>
+        <w:tabs>
+          <w:tab w:val="num" w:pos="1440"/>
+        </w:tabs>
+        <w:ind w:left="1440" w:hanging="360"/>
+      </w:pPr>
+      <w:rPr>
+        <w:rFonts w:ascii="Courier New" w:hAnsi="Courier New" w:hint="default"/>
+        <w:sz w:val="20"/>
+      </w:rPr>
+    </w:lvl>
+    <w:lvl w:ilvl="2" w:tentative="1">
+      <w:start w:val="1"/>
+      <w:numFmt w:val="bullet"/>
+      <w:lvlText w:val=""/>
+      <w:lvlJc w:val="left"/>
+      <w:pPr>
+        <w:tabs>
+          <w:tab w:val="num" w:pos="2160"/>
+        </w:tabs>
+        <w:ind w:left="2160" w:hanging="360"/>
+      </w:pPr>
+      <w:rPr>
+        <w:rFonts w:ascii="Wingdings" w:hAnsi="Wingdings" w:hint="default"/>
+        <w:sz w:val="20"/>
+      </w:rPr>
+    </w:lvl>
+    <w:lvl w:ilvl="3" w:tentative="1">
+      <w:start w:val="1"/>
+      <w:numFmt w:val="bullet"/>
+      <w:lvlText w:val=""/>
+      <w:lvlJc w:val="left"/>
+      <w:pPr>
+        <w:tabs>
+          <w:tab w:val="num" w:pos="2880"/>
+        </w:tabs>
+        <w:ind w:left="2880" w:hanging="360"/>
+      </w:pPr>
+      <w:rPr>
+        <w:rFonts w:ascii="Wingdings" w:hAnsi="Wingdings" w:hint="default"/>
+        <w:sz w:val="20"/>
+      </w:rPr>
+    </w:lvl>
+    <w:lvl w:ilvl="4" w:tentative="1">
+      <w:start w:val="1"/>
+      <w:numFmt w:val="bullet"/>
+      <w:lvlText w:val=""/>
+      <w:lvlJc w:val="left"/>
+      <w:pPr>
+        <w:tabs>
+          <w:tab w:val="num" w:pos="3600"/>
+        </w:tabs>
+        <w:ind w:left="3600" w:hanging="360"/>
+      </w:pPr>
+      <w:rPr>
+        <w:rFonts w:ascii="Wingdings" w:hAnsi="Wingdings" w:hint="default"/>
+        <w:sz w:val="20"/>
+      </w:rPr>
+    </w:lvl>
+    <w:lvl w:ilvl="5" w:tentative="1">
+      <w:start w:val="1"/>
+      <w:numFmt w:val="bullet"/>
+      <w:lvlText w:val=""/>
+      <w:lvlJc w:val="left"/>
+      <w:pPr>
+        <w:tabs>
+          <w:tab w:val="num" w:pos="4320"/>
+        </w:tabs>
+        <w:ind w:left="4320" w:hanging="360"/>
+      </w:pPr>
+      <w:rPr>
+        <w:rFonts w:ascii="Wingdings" w:hAnsi="Wingdings" w:hint="default"/>
+        <w:sz w:val="20"/>
+      </w:rPr>
+    </w:lvl>
+    <w:lvl w:ilvl="6" w:tentative="1">
+      <w:start w:val="1"/>
+      <w:numFmt w:val="bullet"/>
+      <w:lvlText w:val=""/>
+      <w:lvlJc w:val="left"/>
+      <w:pPr>
+        <w:tabs>
+          <w:tab w:val="num" w:pos="5040"/>
+        </w:tabs>
+        <w:ind w:left="5040" w:hanging="360"/>
+      </w:pPr>
+      <w:rPr>
+        <w:rFonts w:ascii="Wingdings" w:hAnsi="Wingdings" w:hint="default"/>
+        <w:sz w:val="20"/>
+      </w:rPr>
+    </w:lvl>
+    <w:lvl w:ilvl="7" w:tentative="1">
+      <w:start w:val="1"/>
+      <w:numFmt w:val="bullet"/>
+      <w:lvlText w:val=""/>
+      <w:lvlJc w:val="left"/>
+      <w:pPr>
+        <w:tabs>
+          <w:tab w:val="num" w:pos="5760"/>
+        </w:tabs>
+        <w:ind w:left="5760" w:hanging="360"/>
+      </w:pPr>
+      <w:rPr>
+        <w:rFonts w:ascii="Wingdings" w:hAnsi="Wingdings" w:hint="default"/>
+        <w:sz w:val="20"/>
+      </w:rPr>
+    </w:lvl>
+    <w:lvl w:ilvl="8" w:tentative="1">
+      <w:start w:val="1"/>
+      <w:numFmt w:val="bullet"/>
+      <w:lvlText w:val=""/>
+      <w:lvlJc w:val="left"/>
+      <w:pPr>
+        <w:tabs>
+          <w:tab w:val="num" w:pos="6480"/>
+        </w:tabs>
+        <w:ind w:left="6480" w:hanging="360"/>
+      </w:pPr>
+      <w:rPr>
+        <w:rFonts w:ascii="Wingdings" w:hAnsi="Wingdings" w:hint="default"/>
+        <w:sz w:val="20"/>
+      </w:rPr>
+    </w:lvl>
+  </w:abstractNum>
   <w:num w:numId="1" w16cid:durableId="151071395">
+    <w:abstractNumId w:val="7"/>
+  </w:num>
+  <w:num w:numId="2" w16cid:durableId="1296718229">
+    <w:abstractNumId w:val="6"/>
+  </w:num>
+  <w:num w:numId="3" w16cid:durableId="2110270263">
+    <w:abstractNumId w:val="9"/>
+  </w:num>
+  <w:num w:numId="4" w16cid:durableId="1680889163">
+    <w:abstractNumId w:val="0"/>
+  </w:num>
+  <w:num w:numId="5" w16cid:durableId="29107985">
+    <w:abstractNumId w:val="5"/>
+  </w:num>
+  <w:num w:numId="6" w16cid:durableId="932130552">
+    <w:abstractNumId w:val="10"/>
+  </w:num>
+  <w:num w:numId="7" w16cid:durableId="486672431">
     <w:abstractNumId w:val="1"/>
   </w:num>
-  <w:num w:numId="2" w16cid:durableId="1296718229">
-    <w:abstractNumId w:val="0"/>
+  <w:num w:numId="8" w16cid:durableId="726076727">
+    <w:abstractNumId w:val="2"/>
   </w:num>
-  <w:num w:numId="3" w16cid:durableId="2110270263">
-    <w:abstractNumId w:val="2"/>
+  <w:num w:numId="9" w16cid:durableId="933246004">
+    <w:abstractNumId w:val="3"/>
+  </w:num>
+  <w:num w:numId="10" w16cid:durableId="1820076285">
+    <w:abstractNumId w:val="8"/>
+  </w:num>
+  <w:num w:numId="11" w16cid:durableId="1518233736">
+    <w:abstractNumId w:val="4"/>
   </w:num>
 </w:numbering>
 </file>

</xml_diff>